<commit_message>
Completed version of Module1 for v3
</commit_message>
<xml_diff>
--- a/FSharpWorkshop_Exercises.docx
+++ b/FSharpWorkshop_Exercises.docx
@@ -2,6 +2,8 @@
 <file path=word/document.xml><?xml version="1.0" encoding="utf-8"?>
 <w:document xmlns:wpc="http://schemas.microsoft.com/office/word/2010/wordprocessingCanvas" xmlns:cx="http://schemas.microsoft.com/office/drawing/2014/chartex" xmlns:cx1="http://schemas.microsoft.com/office/drawing/2015/9/8/chartex" xmlns:cx2="http://schemas.microsoft.com/office/drawing/2015/10/21/chartex" xmlns:mc="http://schemas.openxmlformats.org/markup-compatibility/2006" xmlns:o="urn:schemas-microsoft-com:office:office" xmlns:r="http://schemas.openxmlformats.org/officeDocument/2006/relationships" xmlns:m="http://schemas.openxmlformats.org/officeDocument/2006/math" xmlns:v="urn:schemas-microsoft-com:vml" xmlns:wp14="http://schemas.microsoft.com/office/word/2010/wordprocessingDrawing" xmlns:wp="http://schemas.openxmlformats.org/drawingml/2006/wordprocessingDrawing" xmlns:w10="urn:schemas-microsoft-com:office:word" xmlns:w="http://schemas.openxmlformats.org/wordprocessingml/2006/main" xmlns:w14="http://schemas.microsoft.com/office/word/2010/wordml" xmlns:w15="http://schemas.microsoft.com/office/word/2012/wordml" xmlns:w16se="http://schemas.microsoft.com/office/word/2015/wordml/symex" xmlns:wpg="http://schemas.microsoft.com/office/word/2010/wordprocessingGroup" xmlns:wpi="http://schemas.microsoft.com/office/word/2010/wordprocessingInk" xmlns:wne="http://schemas.microsoft.com/office/word/2006/wordml" xmlns:wps="http://schemas.microsoft.com/office/word/2010/wordprocessingShape" mc:Ignorable="w14 w15 w16se wp14">
   <w:body>
+    <w:bookmarkStart w:id="0" w:name="_GoBack" w:displacedByCustomXml="next"/>
+    <w:bookmarkEnd w:id="0" w:displacedByCustomXml="next"/>
     <w:sdt>
       <w:sdtPr>
         <w:id w:val="-388415555"/>
@@ -143,10 +145,7 @@
                                         <w:jc w:val="right"/>
                                       </w:pPr>
                                       <w:r>
-                                        <w:t>Oct</w:t>
-                                      </w:r>
-                                      <w:r>
-                                        <w:t>-2016</w:t>
+                                        <w:t>Oct-2016</w:t>
                                       </w:r>
                                     </w:p>
                                   </w:tc>
@@ -258,10 +257,7 @@
                                   <w:jc w:val="right"/>
                                 </w:pPr>
                                 <w:r>
-                                  <w:t>Oct</w:t>
-                                </w:r>
-                                <w:r>
-                                  <w:t>-2016</w:t>
+                                  <w:t>Oct-2016</w:t>
                                 </w:r>
                               </w:p>
                             </w:tc>
@@ -401,9 +397,9 @@
                   </wp:anchor>
                 </w:drawing>
               </mc:Choice>
-              <mc:Fallback xmlns="">
+              <mc:Fallback>
                 <w:pict>
-                  <v:shape w14:anchorId="136647BA" id="Text Box 2" o:spid="_x0000_s1027" type="#_x0000_t202" alt="Text box displaying document title and subtitle" style="position:absolute;margin-left:416.8pt;margin-top:195pt;width:468pt;height:279pt;z-index:251659264;visibility:visible;mso-wrap-style:square;mso-width-percent:0;mso-height-percent:0;mso-wrap-distance-left:9pt;mso-wrap-distance-top:0;mso-wrap-distance-right:9pt;mso-wrap-distance-bottom:0;mso-position-horizontal:right;mso-position-horizontal-relative:margin;mso-position-vertical:absolute;mso-position-vertical-relative:margin;mso-width-percent:0;mso-height-percent:0;mso-width-relative:margin;mso-height-relative:margin;v-text-anchor:top" o:gfxdata="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" filled="f" stroked="f" strokeweight=".5pt">
+                  <v:shape w14:anchorId="136647BA" id="Text Box 2" o:spid="_x0000_s1027" type="#_x0000_t202" alt="Text box displaying document title and subtitle" style="position:absolute;margin-left:416.8pt;margin-top:195pt;width:468pt;height:279pt;z-index:251659264;visibility:visible;mso-wrap-style:square;mso-width-percent:0;mso-height-percent:0;mso-wrap-distance-left:9pt;mso-wrap-distance-top:0;mso-wrap-distance-right:9pt;mso-wrap-distance-bottom:0;mso-position-horizontal:right;mso-position-horizontal-relative:margin;mso-position-vertical:absolute;mso-position-vertical-relative:margin;mso-width-percent:0;mso-height-percent:0;mso-width-relative:margin;mso-height-relative:margin;v-text-anchor:top" o:gfxdata="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" filled="f" stroked="f" strokeweight=".5pt">
                     <v:textbox inset="0,0,0,0">
                       <w:txbxContent>
                         <w:p>
@@ -419,6 +415,7 @@
                               <w15:appearance w15:val="hidden"/>
                               <w:text/>
                             </w:sdtPr>
+                            <w:sdtEndPr/>
                             <w:sdtContent>
                               <w:r>
                                 <w:t>F#</w:t>
@@ -931,12 +928,12 @@
       <w:pPr>
         <w:pStyle w:val="Heading1"/>
       </w:pPr>
-      <w:bookmarkStart w:id="0" w:name="_Toc439596078"/>
+      <w:bookmarkStart w:id="1" w:name="_Toc439596078"/>
       <w:r>
         <w:lastRenderedPageBreak/>
         <w:t>Introduction</w:t>
       </w:r>
-      <w:bookmarkEnd w:id="0"/>
+      <w:bookmarkEnd w:id="1"/>
     </w:p>
     <w:p>
       <w:r>
@@ -1295,9 +1292,9 @@
               </wp:inline>
             </w:drawing>
           </mc:Choice>
-          <mc:Fallback xmlns="">
+          <mc:Fallback>
             <w:pict>
-              <v:group id="Group 1" o:spid="_x0000_s1028" style="width:246.65pt;height:169.25pt;mso-position-horizontal-relative:char;mso-position-vertical-relative:line" coordsize="55614,38164" o:gfxdata="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">
+              <v:group id="Group 1" o:spid="_x0000_s1028" style="width:246.65pt;height:169.25pt;mso-position-horizontal-relative:char;mso-position-vertical-relative:line" coordsize="55614,38164" o:gfxdata="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">
                 <v:shapetype id="_x0000_t15" coordsize="21600,21600" o:spt="15" adj="16200" path="m@0,l,,,21600@0,21600,21600,10800xe">
                   <v:stroke joinstyle="miter"/>
                   <v:formulas>
@@ -1309,7 +1306,7 @@
                     <v:h position="#0,topLeft" xrange="0,21600"/>
                   </v:handles>
                 </v:shapetype>
-                <v:shape id="Pentagon 5" o:spid="_x0000_s1029" type="#_x0000_t15" style="position:absolute;top:80;width:14401;height:8792;visibility:visible;mso-wrap-style:square;v-text-anchor:middle" o:gfxdata="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" adj="15006" fillcolor="#a12b9e [3028]" stroked="f">
+                <v:shape id="Pentagon 5" o:spid="_x0000_s1029" type="#_x0000_t15" style="position:absolute;top:80;width:14401;height:8792;visibility:visible;mso-wrap-style:square;v-text-anchor:middle" o:gfxdata="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" adj="15006" fillcolor="#a12b9e [3028]" stroked="f">
                   <v:fill color2="#90268c [3172]" rotate="t" colors="0 #9f4f9d;.5 #972294;1 #8a1887" focus="100%" type="gradient">
                     <o:fill v:ext="view" type="gradientUnscaled"/>
                   </v:fill>
@@ -1354,7 +1351,7 @@
                     <v:h position="#0,topLeft" xrange="0,21600"/>
                   </v:handles>
                 </v:shapetype>
-                <v:shape id="Chevron 6" o:spid="_x0000_s1030" type="#_x0000_t55" style="position:absolute;left:12241;top:73;width:15842;height:8792;visibility:visible;mso-wrap-style:square;v-text-anchor:middle" o:gfxdata="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" adj="15606" fillcolor="#a12b9e [3028]" stroked="f">
+                <v:shape id="Chevron 6" o:spid="_x0000_s1030" type="#_x0000_t55" style="position:absolute;left:12241;top:73;width:15842;height:8792;visibility:visible;mso-wrap-style:square;v-text-anchor:middle" o:gfxdata="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" adj="15606" fillcolor="#a12b9e [3028]" stroked="f">
                   <v:fill color2="#90268c [3172]" rotate="t" colors="0 #9f4f9d;.5 #972294;1 #8a1887" focus="100%" type="gradient">
                     <o:fill v:ext="view" type="gradientUnscaled"/>
                   </v:fill>
@@ -1406,7 +1403,7 @@
                   <v:path o:extrusionok="f" gradientshapeok="t" o:connecttype="rect"/>
                   <o:lock v:ext="edit" aspectratio="t"/>
                 </v:shapetype>
-                <v:shape id="Diagram 7" o:spid="_x0000_s1031" type="#_x0000_t75" style="position:absolute;left:20238;top:18615;width:52600;height:34417;visibility:visible" o:gfxdata="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">
+                <v:shape id="Diagram 7" o:spid="_x0000_s1031" type="#_x0000_t75" style="position:absolute;left:13095;top:16126;width:29114;height:19806;visibility:visible" o:gfxdata="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">
                   <v:imagedata r:id="rId14" o:title=""/>
                   <o:lock v:ext="edit" aspectratio="f"/>
                 </v:shape>
@@ -1431,10 +1428,10 @@
                     <v:h position="bottomRight,#1" yrange="@9,@10"/>
                   </v:handles>
                 </v:shapetype>
-                <v:shape id="Right Brace 8" o:spid="_x0000_s1032" type="#_x0000_t88" style="position:absolute;left:25026;top:250;width:4821;height:27363;rotation:-90;visibility:visible;mso-wrap-style:square;v-text-anchor:middle" o:gfxdata="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" adj="317" strokecolor="#755dd9 [3206]" strokeweight="1.5pt">
+                <v:shape id="Right Brace 8" o:spid="_x0000_s1032" type="#_x0000_t88" style="position:absolute;left:25026;top:250;width:4821;height:27363;rotation:-90;visibility:visible;mso-wrap-style:square;v-text-anchor:middle" o:gfxdata="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" adj="317" strokecolor="#755dd9 [3206]" strokeweight="1.5pt">
                   <v:stroke joinstyle="miter"/>
                 </v:shape>
-                <v:shape id="Chevron 9" o:spid="_x0000_s1033" type="#_x0000_t55" style="position:absolute;left:26122;width:15842;height:8792;visibility:visible;mso-wrap-style:square;v-text-anchor:middle" o:gfxdata="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" adj="15606" fillcolor="#a12b9e [3028]" stroked="f">
+                <v:shape id="Chevron 9" o:spid="_x0000_s1033" type="#_x0000_t55" style="position:absolute;left:26122;width:15842;height:8792;visibility:visible;mso-wrap-style:square;v-text-anchor:middle" o:gfxdata="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" adj="15606" fillcolor="#a12b9e [3028]" stroked="f">
                   <v:fill color2="#90268c [3172]" rotate="t" colors="0 #9f4f9d;.5 #972294;1 #8a1887" focus="100%" type="gradient">
                     <o:fill v:ext="view" type="gradientUnscaled"/>
                   </v:fill>
@@ -1467,7 +1464,7 @@
                     </w:txbxContent>
                   </v:textbox>
                 </v:shape>
-                <v:shape id="Chevron 10" o:spid="_x0000_s1034" type="#_x0000_t55" style="position:absolute;left:39772;top:73;width:15842;height:8792;visibility:visible;mso-wrap-style:square;v-text-anchor:middle" o:gfxdata="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" adj="15606" fillcolor="#a12b9e [3028]" stroked="f">
+                <v:shape id="Chevron 10" o:spid="_x0000_s1034" type="#_x0000_t55" style="position:absolute;left:39772;top:73;width:15842;height:8792;visibility:visible;mso-wrap-style:square;v-text-anchor:middle" o:gfxdata="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" adj="15606" fillcolor="#a12b9e [3028]" stroked="f">
                   <v:fill color2="#90268c [3172]" rotate="t" colors="0 #9f4f9d;.5 #972294;1 #8a1887" focus="100%" type="gradient">
                     <o:fill v:ext="view" type="gradientUnscaled"/>
                   </v:fill>
@@ -1512,7 +1509,7 @@
       <w:pPr>
         <w:pStyle w:val="Heading2"/>
       </w:pPr>
-      <w:bookmarkStart w:id="1" w:name="_Toc398747067"/>
+      <w:bookmarkStart w:id="2" w:name="_Toc398747067"/>
       <w:r>
         <w:t>Pre-r</w:t>
       </w:r>
@@ -1537,7 +1534,13 @@
         </w:numPr>
       </w:pPr>
       <w:r>
-        <w:t>Visual Studio 2015 Community or</w:t>
+        <w:t>Visual Studio 2015 Community</w:t>
+      </w:r>
+      <w:r>
+        <w:t xml:space="preserve"> </w:t>
+      </w:r>
+      <w:r>
+        <w:t>or</w:t>
       </w:r>
     </w:p>
     <w:p>
@@ -1805,8 +1808,8 @@
       <w:pPr>
         <w:pStyle w:val="Heading2"/>
       </w:pPr>
-      <w:bookmarkStart w:id="2" w:name="_Toc402896135"/>
-      <w:bookmarkStart w:id="3" w:name="_Toc439596081"/>
+      <w:bookmarkStart w:id="3" w:name="_Toc402896135"/>
+      <w:bookmarkStart w:id="4" w:name="_Toc439596081"/>
       <w:r>
         <w:lastRenderedPageBreak/>
         <w:t>C</w:t>
@@ -1817,9 +1820,9 @@
       <w:r>
         <w:t>onventions</w:t>
       </w:r>
-      <w:bookmarkEnd w:id="1"/>
       <w:bookmarkEnd w:id="2"/>
       <w:bookmarkEnd w:id="3"/>
+      <w:bookmarkEnd w:id="4"/>
     </w:p>
     <w:p>
       <w:r>
@@ -2017,7 +2020,7 @@
               </wp:inline>
             </w:drawing>
           </mc:Choice>
-          <mc:Fallback xmlns="">
+          <mc:Fallback>
             <w:pict>
               <v:group w14:anchorId="1FC78828" id="Group 19" o:spid="_x0000_s1026" alt="Tip icon" style="width:8.8pt;height:8.8pt;mso-position-horizontal-relative:char;mso-position-vertical-relative:line" coordsize="228600,228600" o:gfxdata="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">
                 <v:oval id="Oval 121" o:spid="_x0000_s1027" style="position:absolute;width:228600;height:228600;visibility:visible;mso-wrap-style:square;v-text-anchor:top" o:gfxdata="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" fillcolor="#92278f [3204]" stroked="f" strokeweight="0">
@@ -2255,7 +2258,7 @@
                     </wp:inline>
                   </w:drawing>
                 </mc:Choice>
-                <mc:Fallback xmlns="">
+                <mc:Fallback>
                   <w:pict>
                     <v:group w14:anchorId="7409D1C1" id="Group 19" o:spid="_x0000_s1026" alt="Tip icon" style="width:18pt;height:18pt;mso-position-horizontal-relative:char;mso-position-vertical-relative:line" coordsize="228600,228600" o:gfxdata="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">
                       <v:oval id="Oval 14" o:spid="_x0000_s1027" style="position:absolute;width:228600;height:228600;visibility:visible;mso-wrap-style:square;v-text-anchor:top" o:gfxdata="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" fillcolor="#92278f [3204]" stroked="f" strokeweight="0">
@@ -2301,7 +2304,16 @@
                 <w:sz w:val="18"/>
                 <w:szCs w:val="18"/>
               </w:rPr>
-              <w:t>increaseCredit</w:t>
+              <w:t>incre</w:t>
+            </w:r>
+            <w:r>
+              <w:rPr>
+                <w:rFonts w:ascii="Consolas" w:hAnsi="Consolas" w:cs="Consolas"/>
+                <w:i w:val="0"/>
+                <w:sz w:val="18"/>
+                <w:szCs w:val="18"/>
+              </w:rPr>
+              <w:t>aseCredit</w:t>
             </w:r>
             <w:proofErr w:type="spellEnd"/>
             <w:r>
@@ -2331,8 +2343,28 @@
                 <w:sz w:val="18"/>
                 <w:szCs w:val="18"/>
               </w:rPr>
-              <w:t xml:space="preserve"> customer1;;</w:t>
+              <w:t xml:space="preserve"> </w:t>
             </w:r>
+            <w:proofErr w:type="gramStart"/>
+            <w:r>
+              <w:rPr>
+                <w:rFonts w:ascii="Consolas" w:hAnsi="Consolas" w:cs="Consolas"/>
+                <w:i w:val="0"/>
+                <w:sz w:val="18"/>
+                <w:szCs w:val="18"/>
+              </w:rPr>
+              <w:t>customer</w:t>
+            </w:r>
+            <w:r>
+              <w:rPr>
+                <w:rFonts w:ascii="Consolas" w:hAnsi="Consolas" w:cs="Consolas"/>
+                <w:i w:val="0"/>
+                <w:sz w:val="18"/>
+                <w:szCs w:val="18"/>
+              </w:rPr>
+              <w:t>;;</w:t>
+            </w:r>
+            <w:proofErr w:type="gramEnd"/>
           </w:p>
         </w:tc>
       </w:tr>
@@ -2387,7 +2419,7 @@
             <w10:borderbottom type="single" width="4"/>
             <w10:borderright type="single" width="4"/>
           </v:shape>
-          <o:OLEObject Type="Embed" ProgID="Word.OpenDocumentText.12" ShapeID="_x0000_i1025" DrawAspect="Content" ObjectID="_1537605601" r:id="rId16"/>
+          <o:OLEObject Type="Embed" ProgID="Word.OpenDocumentText.12" ShapeID="_x0000_i1025" DrawAspect="Content" ObjectID="_1537854807" r:id="rId16"/>
         </w:object>
       </w:r>
     </w:p>
@@ -2397,13 +2429,13 @@
       <w:pPr>
         <w:pStyle w:val="Heading2"/>
       </w:pPr>
-      <w:bookmarkStart w:id="4" w:name="_Toc398747068"/>
-      <w:bookmarkStart w:id="5" w:name="_Toc402896136"/>
-      <w:bookmarkStart w:id="6" w:name="_Toc439596082"/>
+      <w:bookmarkStart w:id="5" w:name="_Toc398747068"/>
+      <w:bookmarkStart w:id="6" w:name="_Toc402896136"/>
+      <w:bookmarkStart w:id="7" w:name="_Toc439596082"/>
       <w:r>
         <w:t>Source</w:t>
       </w:r>
-      <w:bookmarkEnd w:id="4"/>
+      <w:bookmarkEnd w:id="5"/>
       <w:r>
         <w:t xml:space="preserve"> Code</w:t>
       </w:r>
@@ -2413,8 +2445,8 @@
       <w:r>
         <w:t xml:space="preserve"> and Updates</w:t>
       </w:r>
-      <w:bookmarkEnd w:id="5"/>
       <w:bookmarkEnd w:id="6"/>
+      <w:bookmarkEnd w:id="7"/>
     </w:p>
     <w:p>
       <w:hyperlink r:id="rId17" w:history="1">
@@ -2442,15 +2474,15 @@
       <w:pPr>
         <w:pStyle w:val="Heading2"/>
       </w:pPr>
-      <w:bookmarkStart w:id="7" w:name="_Toc398747069"/>
-      <w:bookmarkStart w:id="8" w:name="_Toc402896137"/>
-      <w:bookmarkStart w:id="9" w:name="_Toc439596083"/>
+      <w:bookmarkStart w:id="8" w:name="_Toc398747069"/>
+      <w:bookmarkStart w:id="9" w:name="_Toc402896137"/>
+      <w:bookmarkStart w:id="10" w:name="_Toc439596083"/>
       <w:r>
         <w:t>Author</w:t>
       </w:r>
-      <w:bookmarkEnd w:id="7"/>
       <w:bookmarkEnd w:id="8"/>
       <w:bookmarkEnd w:id="9"/>
+      <w:bookmarkEnd w:id="10"/>
     </w:p>
     <w:p>
       <w:r>
@@ -2978,7 +3010,7 @@
       <w:pPr>
         <w:pStyle w:val="Heading1"/>
       </w:pPr>
-      <w:bookmarkStart w:id="10" w:name="_Toc439596084"/>
+      <w:bookmarkStart w:id="11" w:name="_Toc439596084"/>
       <w:r>
         <w:lastRenderedPageBreak/>
         <w:t>Module</w:t>
@@ -2986,7 +3018,7 @@
       <w:r>
         <w:t xml:space="preserve"> 1</w:t>
       </w:r>
-      <w:bookmarkEnd w:id="10"/>
+      <w:bookmarkEnd w:id="11"/>
     </w:p>
     <w:p>
       <w:pPr>
@@ -3084,9 +3116,9 @@
               </wp:anchor>
             </w:drawing>
           </mc:Choice>
-          <mc:Fallback xmlns="">
+          <mc:Fallback>
             <w:pict>
-              <v:shape w14:anchorId="6D9669D2" id="_x0000_s1035" type="#_x0000_t202" style="position:absolute;left:0;text-align:left;margin-left:267.9pt;margin-top:8.05pt;width:319.1pt;height:22.85pt;z-index:251662336;visibility:visible;mso-wrap-style:square;mso-width-percent:0;mso-height-percent:0;mso-wrap-distance-left:9pt;mso-wrap-distance-top:3.6pt;mso-wrap-distance-right:9pt;mso-wrap-distance-bottom:3.6pt;mso-position-horizontal:right;mso-position-horizontal-relative:margin;mso-position-vertical:absolute;mso-position-vertical-relative:text;mso-width-percent:0;mso-height-percent:0;mso-width-relative:margin;mso-height-relative:margin;v-text-anchor:top" o:gfxdata="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">
+              <v:shape w14:anchorId="6D9669D2" id="_x0000_s1035" type="#_x0000_t202" style="position:absolute;left:0;text-align:left;margin-left:267.9pt;margin-top:8.05pt;width:319.1pt;height:22.85pt;z-index:251662336;visibility:visible;mso-wrap-style:square;mso-width-percent:0;mso-height-percent:0;mso-wrap-distance-left:9pt;mso-wrap-distance-top:3.6pt;mso-wrap-distance-right:9pt;mso-wrap-distance-bottom:3.6pt;mso-position-horizontal:right;mso-position-horizontal-relative:margin;mso-position-vertical:absolute;mso-position-vertical-relative:text;mso-width-percent:0;mso-height-percent:0;mso-width-relative:margin;mso-height-relative:margin;v-text-anchor:top" o:gfxdata="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">
                 <v:textbox>
                   <w:txbxContent>
                     <w:p>
@@ -3141,7 +3173,7 @@
         <w:t xml:space="preserve">: </w:t>
       </w:r>
       <w:r>
-        <w:t>20</w:t>
+        <w:t>15</w:t>
       </w:r>
       <w:r>
         <w:t xml:space="preserve"> minutes</w:t>
@@ -3261,8 +3293,8 @@
       </w:r>
     </w:p>
     <w:p/>
-    <w:bookmarkStart w:id="11" w:name="_MON_1470807015"/>
-    <w:bookmarkEnd w:id="11"/>
+    <w:bookmarkStart w:id="12" w:name="_MON_1470807015"/>
+    <w:bookmarkEnd w:id="12"/>
     <w:p>
       <w:r>
         <w:object w:dxaOrig="9026" w:dyaOrig="1603">
@@ -3273,7 +3305,7 @@
             <w10:borderbottom type="single" width="4"/>
             <w10:borderright type="single" width="4"/>
           </v:shape>
-          <o:OLEObject Type="Embed" ProgID="Word.OpenDocumentText.12" ShapeID="_x0000_i1026" DrawAspect="Content" ObjectID="_1537605602" r:id="rId20"/>
+          <o:OLEObject Type="Embed" ProgID="Word.OpenDocumentText.12" ShapeID="_x0000_i1026" DrawAspect="Content" ObjectID="_1537854808" r:id="rId20"/>
         </w:object>
       </w:r>
     </w:p>
@@ -3546,7 +3578,7 @@
                     </wp:inline>
                   </w:drawing>
                 </mc:Choice>
-                <mc:Fallback xmlns="">
+                <mc:Fallback>
                   <w:pict>
                     <v:group w14:anchorId="58DF636B" id="Group 19" o:spid="_x0000_s1026" alt="Tip icon" style="width:18pt;height:18pt;mso-position-horizontal-relative:char;mso-position-vertical-relative:line" coordsize="228600,228600" o:gfxdata="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">
                       <v:oval id="Oval 47" o:spid="_x0000_s1027" style="position:absolute;width:228600;height:228600;visibility:visible;mso-wrap-style:square;v-text-anchor:top" o:gfxdata="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" fillcolor="#92278f [3204]" stroked="f" strokeweight="0">
@@ -3768,10 +3800,10 @@
         <w:t xml:space="preserve">ustomer </w:t>
       </w:r>
       <w:r>
-        <w:t xml:space="preserve">called customer1 </w:t>
-      </w:r>
-      <w:r>
-        <w:t xml:space="preserve">and </w:t>
+        <w:t>called customer</w:t>
+      </w:r>
+      <w:r>
+        <w:t xml:space="preserve">, and </w:t>
       </w:r>
       <w:r>
         <w:t>execute it in</w:t>
@@ -3835,8 +3867,8 @@
         <w:spacing w:after="0"/>
       </w:pPr>
     </w:p>
-    <w:bookmarkStart w:id="12" w:name="_MON_1513529511"/>
-    <w:bookmarkEnd w:id="12"/>
+    <w:bookmarkStart w:id="13" w:name="_MON_1513529511"/>
+    <w:bookmarkEnd w:id="13"/>
     <w:p>
       <w:pPr>
         <w:spacing w:after="0"/>
@@ -3850,7 +3882,7 @@
             <w10:borderbottom type="single" width="4"/>
             <w10:borderright type="single" width="4"/>
           </v:shape>
-          <o:OLEObject Type="Embed" ProgID="Word.OpenDocumentText.12" ShapeID="_x0000_i1027" DrawAspect="Content" ObjectID="_1537605603" r:id="rId22"/>
+          <o:OLEObject Type="Embed" ProgID="Word.OpenDocumentText.12" ShapeID="_x0000_i1027" DrawAspect="Content" ObjectID="_1537854809" r:id="rId22"/>
         </w:object>
       </w:r>
     </w:p>
@@ -4082,7 +4114,7 @@
                     </wp:inline>
                   </w:drawing>
                 </mc:Choice>
-                <mc:Fallback xmlns="">
+                <mc:Fallback>
                   <w:pict>
                     <v:group w14:anchorId="1183A2FE" id="Group 19" o:spid="_x0000_s1026" alt="Tip icon" style="width:18pt;height:18pt;mso-position-horizontal-relative:char;mso-position-vertical-relative:line" coordsize="228600,228600" o:gfxdata="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">
                       <v:oval id="Oval 115" o:spid="_x0000_s1027" style="position:absolute;width:228600;height:228600;visibility:visible;mso-wrap-style:square;v-text-anchor:top" o:gfxdata="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" fillcolor="#92278f [3204]" stroked="f" strokeweight="0">
@@ -4135,7 +4167,36 @@
                 <w:sz w:val="18"/>
                 <w:szCs w:val="18"/>
               </w:rPr>
-              <w:t xml:space="preserve"> customer1 : Customer = {Id = 1;</w:t>
+              <w:t xml:space="preserve"> </w:t>
+            </w:r>
+            <w:proofErr w:type="gramStart"/>
+            <w:r>
+              <w:rPr>
+                <w:rFonts w:ascii="Consolas" w:hAnsi="Consolas" w:cs="Consolas"/>
+                <w:i w:val="0"/>
+                <w:sz w:val="18"/>
+                <w:szCs w:val="18"/>
+              </w:rPr>
+              <w:t>customer</w:t>
+            </w:r>
+            <w:r>
+              <w:rPr>
+                <w:rFonts w:ascii="Consolas" w:hAnsi="Consolas" w:cs="Consolas"/>
+                <w:i w:val="0"/>
+                <w:sz w:val="18"/>
+                <w:szCs w:val="18"/>
+              </w:rPr>
+              <w:t xml:space="preserve"> :</w:t>
+            </w:r>
+            <w:proofErr w:type="gramEnd"/>
+            <w:r>
+              <w:rPr>
+                <w:rFonts w:ascii="Consolas" w:hAnsi="Consolas" w:cs="Consolas"/>
+                <w:i w:val="0"/>
+                <w:sz w:val="18"/>
+                <w:szCs w:val="18"/>
+              </w:rPr>
+              <w:t xml:space="preserve"> Customer = {Id = 1;</w:t>
             </w:r>
           </w:p>
           <w:p>
@@ -4156,7 +4217,7 @@
                 <w:sz w:val="18"/>
                 <w:szCs w:val="18"/>
               </w:rPr>
-              <w:t xml:space="preserve">                            </w:t>
+              <w:t xml:space="preserve">                           </w:t>
             </w:r>
             <w:proofErr w:type="spellStart"/>
             <w:r>
@@ -4197,7 +4258,7 @@
                 <w:sz w:val="18"/>
                 <w:szCs w:val="18"/>
               </w:rPr>
-              <w:t xml:space="preserve">                            </w:t>
+              <w:t xml:space="preserve">                           </w:t>
             </w:r>
             <w:r>
               <w:rPr>
@@ -4263,25 +4324,163 @@
         <w:t>.</w:t>
       </w:r>
       <w:r>
-        <w:t xml:space="preserve"> Create another C</w:t>
-      </w:r>
-      <w:r>
-        <w:t>ustomer</w:t>
-      </w:r>
-      <w:r>
-        <w:t xml:space="preserve"> called customer2</w:t>
-      </w:r>
-      <w:r>
-        <w:t xml:space="preserve"> and </w:t>
-      </w:r>
-      <w:r>
-        <w:t>execute it in</w:t>
-      </w:r>
-      <w:r>
-        <w:t xml:space="preserve"> the F# Interactive.</w:t>
-      </w:r>
-      <w:r>
-        <w:t xml:space="preserve"> Use the following values:</w:t>
+        <w:t xml:space="preserve"> </w:t>
+      </w:r>
+      <w:r>
+        <w:t>Open Module1/Tests/</w:t>
+      </w:r>
+      <w:proofErr w:type="spellStart"/>
+      <w:r>
+        <w:t>Tests.fs</w:t>
+      </w:r>
+      <w:proofErr w:type="spellEnd"/>
+      <w:r>
+        <w:t>, u</w:t>
+      </w:r>
+      <w:r>
+        <w:t>ncomment</w:t>
+      </w:r>
+      <w:r>
+        <w:t xml:space="preserve"> </w:t>
+      </w:r>
+      <w:r>
+        <w:t>the test 1-1</w:t>
+      </w:r>
+      <w:r>
+        <w:t xml:space="preserve">, save all </w:t>
+      </w:r>
+      <w:r>
+        <w:t>the files, go to the Command Prompt/Terminal</w:t>
+      </w:r>
+      <w:r>
+        <w:t xml:space="preserve"> </w:t>
+      </w:r>
+      <w:r>
+        <w:t xml:space="preserve">and </w:t>
+      </w:r>
+      <w:r>
+        <w:t>run the tests by</w:t>
+      </w:r>
+      <w:r>
+        <w:t xml:space="preserve"> </w:t>
+      </w:r>
+      <w:r>
+        <w:t>executing</w:t>
+      </w:r>
+      <w:r>
+        <w:t xml:space="preserve"> </w:t>
+      </w:r>
+      <w:r>
+        <w:t>runtests.bat (Win) or</w:t>
+      </w:r>
+      <w:r>
+        <w:t xml:space="preserve"> </w:t>
+      </w:r>
+      <w:r>
+        <w:t>runtests.sh (M</w:t>
+      </w:r>
+      <w:r>
+        <w:t xml:space="preserve">ac or Linux) </w:t>
+      </w:r>
+      <w:r>
+        <w:t>located in the Module1 folder</w:t>
+      </w:r>
+      <w:r>
+        <w:t xml:space="preserve">. </w:t>
+      </w:r>
+    </w:p>
+    <w:p>
+      <w:pPr>
+        <w:spacing w:after="0"/>
+      </w:pPr>
+    </w:p>
+    <w:p>
+      <w:pPr>
+        <w:spacing w:after="0"/>
+      </w:pPr>
+    </w:p>
+    <w:p>
+      <w:pPr>
+        <w:pStyle w:val="Heading2"/>
+      </w:pPr>
+      <w:r>
+        <w:t xml:space="preserve">Step 2: </w:t>
+      </w:r>
+      <w:r>
+        <w:t xml:space="preserve">Create a </w:t>
+      </w:r>
+      <w:proofErr w:type="spellStart"/>
+      <w:r>
+        <w:t>tryPromoteToVip</w:t>
+      </w:r>
+      <w:proofErr w:type="spellEnd"/>
+      <w:r>
+        <w:t xml:space="preserve"> f</w:t>
+      </w:r>
+      <w:r>
+        <w:t>unction</w:t>
+      </w:r>
+    </w:p>
+    <w:p>
+      <w:pPr>
+        <w:spacing w:after="0"/>
+      </w:pPr>
+    </w:p>
+    <w:p>
+      <w:pPr>
+        <w:spacing w:after="0"/>
+      </w:pPr>
+      <w:r>
+        <w:rPr>
+          <w:b/>
+        </w:rPr>
+        <w:t>2.1</w:t>
+      </w:r>
+      <w:r>
+        <w:rPr>
+          <w:b/>
+        </w:rPr>
+        <w:t>.</w:t>
+      </w:r>
+      <w:r>
+        <w:t xml:space="preserve"> Open the</w:t>
+      </w:r>
+      <w:r>
+        <w:t xml:space="preserve"> file</w:t>
+      </w:r>
+      <w:r>
+        <w:t xml:space="preserve"> </w:t>
+      </w:r>
+      <w:r>
+        <w:t>Module1/Application/</w:t>
+      </w:r>
+      <w:proofErr w:type="spellStart"/>
+      <w:r>
+        <w:t>Functions.fs</w:t>
+      </w:r>
+      <w:proofErr w:type="spellEnd"/>
+      <w:r>
+        <w:t xml:space="preserve"> </w:t>
+      </w:r>
+      <w:r>
+        <w:t xml:space="preserve">and </w:t>
+      </w:r>
+      <w:r>
+        <w:t>add a fu</w:t>
+      </w:r>
+      <w:r>
+        <w:t>nctio</w:t>
+      </w:r>
+      <w:r>
+        <w:t>n called “</w:t>
+      </w:r>
+      <w:proofErr w:type="spellStart"/>
+      <w:r>
+        <w:t>tryPromoteToVip</w:t>
+      </w:r>
+      <w:proofErr w:type="spellEnd"/>
+      <w:r>
+        <w:t>” that</w:t>
       </w:r>
     </w:p>
     <w:p>
@@ -4289,12 +4488,39 @@
         <w:pStyle w:val="ListParagraph"/>
         <w:numPr>
           <w:ilvl w:val="0"/>
-          <w:numId w:val="17"/>
+          <w:numId w:val="18"/>
         </w:numPr>
         <w:spacing w:after="0"/>
       </w:pPr>
       <w:r>
-        <w:t>Id = 2</w:t>
+        <w:t>Receives</w:t>
+      </w:r>
+      <w:r>
+        <w:t xml:space="preserve"> as parameter</w:t>
+      </w:r>
+      <w:r>
+        <w:t xml:space="preserve"> the customer and his/her </w:t>
+      </w:r>
+      <w:r>
+        <w:t>purchases</w:t>
+      </w:r>
+      <w:r>
+        <w:t xml:space="preserve"> as a tuple</w:t>
+      </w:r>
+      <w:r>
+        <w:t>:</w:t>
+      </w:r>
+      <w:r>
+        <w:t xml:space="preserve"> </w:t>
+      </w:r>
+      <w:r>
+        <w:t xml:space="preserve">(customer, </w:t>
+      </w:r>
+      <w:r>
+        <w:t>purchases</w:t>
+      </w:r>
+      <w:r>
+        <w:t>)</w:t>
       </w:r>
     </w:p>
     <w:p>
@@ -4302,757 +4528,54 @@
         <w:pStyle w:val="ListParagraph"/>
         <w:numPr>
           <w:ilvl w:val="0"/>
-          <w:numId w:val="17"/>
+          <w:numId w:val="18"/>
         </w:numPr>
         <w:spacing w:after="0"/>
       </w:pPr>
+      <w:r>
+        <w:t xml:space="preserve">Returns the customer with </w:t>
+      </w:r>
       <w:proofErr w:type="spellStart"/>
       <w:r>
-        <w:t>IsVip</w:t>
+        <w:t>Vip</w:t>
       </w:r>
       <w:proofErr w:type="spellEnd"/>
       <w:r>
-        <w:t xml:space="preserve"> = false</w:t>
-      </w:r>
-    </w:p>
-    <w:p>
-      <w:pPr>
-        <w:pStyle w:val="ListParagraph"/>
-        <w:numPr>
-          <w:ilvl w:val="0"/>
-          <w:numId w:val="17"/>
-        </w:numPr>
-        <w:spacing w:after="0"/>
-      </w:pPr>
-      <w:r>
-        <w:t>Credit = 0M</w:t>
-      </w:r>
-    </w:p>
-    <w:p>
-      <w:pPr>
-        <w:pStyle w:val="ListParagraph"/>
-        <w:spacing w:after="0"/>
-      </w:pPr>
-    </w:p>
-    <w:bookmarkStart w:id="13" w:name="_MON_1513530046"/>
-    <w:bookmarkEnd w:id="13"/>
-    <w:p>
-      <w:pPr>
-        <w:spacing w:after="0"/>
-      </w:pPr>
-      <w:r>
-        <w:object w:dxaOrig="9026" w:dyaOrig="714">
-          <v:shape id="_x0000_i1028" type="#_x0000_t75" style="width:453.4pt;height:33pt" o:ole="" o:bordertopcolor="this" o:borderleftcolor="this" o:borderbottomcolor="this" o:borderrightcolor="this">
+        <w:t xml:space="preserve"> = true only if the </w:t>
+      </w:r>
+      <w:r>
+        <w:t>purchases</w:t>
+      </w:r>
+      <w:r>
+        <w:t xml:space="preserve"> are </w:t>
+      </w:r>
+      <w:proofErr w:type="spellStart"/>
+      <w:r>
+        <w:t>greather</w:t>
+      </w:r>
+      <w:proofErr w:type="spellEnd"/>
+      <w:r>
+        <w:t xml:space="preserve"> than 100M</w:t>
+      </w:r>
+    </w:p>
+    <w:p>
+      <w:pPr>
+        <w:spacing w:after="0"/>
+      </w:pPr>
+    </w:p>
+    <w:bookmarkStart w:id="14" w:name="_MON_1470845213"/>
+    <w:bookmarkEnd w:id="14"/>
+    <w:p>
+      <w:r>
+        <w:object w:dxaOrig="9026" w:dyaOrig="1158">
+          <v:shape id="_x0000_i1028" type="#_x0000_t75" style="width:453.4pt;height:56.65pt" o:ole="" o:bordertopcolor="this" o:borderleftcolor="this" o:borderbottomcolor="this" o:borderrightcolor="this">
             <v:imagedata r:id="rId23" o:title=""/>
             <w10:bordertop type="single" width="4"/>
             <w10:borderleft type="single" width="4"/>
             <w10:borderbottom type="single" width="4"/>
             <w10:borderright type="single" width="4"/>
           </v:shape>
-          <o:OLEObject Type="Embed" ProgID="Word.OpenDocumentText.12" ShapeID="_x0000_i1028" DrawAspect="Content" ObjectID="_1537605604" r:id="rId24"/>
-        </w:object>
-      </w:r>
-    </w:p>
-    <w:p>
-      <w:pPr>
-        <w:spacing w:after="0"/>
-      </w:pPr>
-    </w:p>
-    <w:p>
-      <w:r>
-        <w:t>This should be the result:</w:t>
-      </w:r>
-    </w:p>
-    <w:tbl>
-      <w:tblPr>
-        <w:tblStyle w:val="TipTable"/>
-        <w:tblW w:w="5014" w:type="pct"/>
-        <w:shd w:val="clear" w:color="auto" w:fill="EAE5EB" w:themeFill="background2"/>
-        <w:tblCellMar>
-          <w:top w:w="0" w:type="dxa"/>
-        </w:tblCellMar>
-        <w:tblLook w:val="04A0" w:firstRow="1" w:lastRow="0" w:firstColumn="1" w:lastColumn="0" w:noHBand="0" w:noVBand="1"/>
-      </w:tblPr>
-      <w:tblGrid>
-        <w:gridCol w:w="648"/>
-        <w:gridCol w:w="8738"/>
-      </w:tblGrid>
-      <w:tr>
-        <w:tc>
-          <w:tcPr>
-            <w:cnfStyle w:val="001000000000" w:firstRow="0" w:lastRow="0" w:firstColumn="1" w:lastColumn="0" w:oddVBand="0" w:evenVBand="0" w:oddHBand="0" w:evenHBand="0" w:firstRowFirstColumn="0" w:firstRowLastColumn="0" w:lastRowFirstColumn="0" w:lastRowLastColumn="0"/>
-            <w:tcW w:w="345" w:type="pct"/>
-            <w:shd w:val="clear" w:color="auto" w:fill="EAE5EB" w:themeFill="background2"/>
-          </w:tcPr>
-          <w:p>
-            <w:pPr>
-              <w:pStyle w:val="Icon"/>
-            </w:pPr>
-            <w:r>
-              <w:rPr>
-                <w:noProof/>
-                <w:lang w:eastAsia="en-US"/>
-              </w:rPr>
-              <mc:AlternateContent>
-                <mc:Choice Requires="wpg">
-                  <w:drawing>
-                    <wp:inline distT="0" distB="0" distL="0" distR="0" wp14:anchorId="61A85114" wp14:editId="113B5731">
-                      <wp:extent cx="228600" cy="228600"/>
-                      <wp:effectExtent l="0" t="0" r="0" b="0"/>
-                      <wp:docPr id="117" name="Group 19" descr="Tip icon"/>
-                      <wp:cNvGraphicFramePr/>
-                      <a:graphic xmlns:a="http://schemas.openxmlformats.org/drawingml/2006/main">
-                        <a:graphicData uri="http://schemas.microsoft.com/office/word/2010/wordprocessingGroup">
-                          <wpg:wgp>
-                            <wpg:cNvGrpSpPr/>
-                            <wpg:grpSpPr>
-                              <a:xfrm>
-                                <a:off x="0" y="0"/>
-                                <a:ext cx="228600" cy="228600"/>
-                                <a:chOff x="0" y="0"/>
-                                <a:chExt cx="228600" cy="228600"/>
-                              </a:xfrm>
-                            </wpg:grpSpPr>
-                            <wps:wsp>
-                              <wps:cNvPr id="118" name="Oval 118"/>
-                              <wps:cNvSpPr>
-                                <a:spLocks noChangeAspect="1" noChangeArrowheads="1"/>
-                              </wps:cNvSpPr>
-                              <wps:spPr bwMode="auto">
-                                <a:xfrm>
-                                  <a:off x="0" y="0"/>
-                                  <a:ext cx="228600" cy="228600"/>
-                                </a:xfrm>
-                                <a:prstGeom prst="ellipse">
-                                  <a:avLst/>
-                                </a:prstGeom>
-                                <a:solidFill>
-                                  <a:schemeClr val="accent1"/>
-                                </a:solidFill>
-                                <a:ln w="0">
-                                  <a:noFill/>
-                                  <a:prstDash val="solid"/>
-                                  <a:miter lim="800000"/>
-                                  <a:headEnd/>
-                                  <a:tailEnd/>
-                                </a:ln>
-                              </wps:spPr>
-                              <wps:bodyPr rot="0" vert="horz" wrap="square" lIns="91440" tIns="45720" rIns="91440" bIns="45720" anchor="t" anchorCtr="0" upright="1">
-                                <a:noAutofit/>
-                              </wps:bodyPr>
-                            </wps:wsp>
-                            <wps:wsp>
-                              <wps:cNvPr id="119" name="Freeform 119"/>
-                              <wps:cNvSpPr/>
-                              <wps:spPr>
-                                <a:xfrm>
-                                  <a:off x="98639" y="50800"/>
-                                  <a:ext cx="31322" cy="127000"/>
-                                </a:xfrm>
-                                <a:custGeom>
-                                  <a:avLst/>
-                                  <a:gdLst>
-                                    <a:gd name="connsiteX0" fmla="*/ 3915 w 31322"/>
-                                    <a:gd name="connsiteY0" fmla="*/ 38279 h 127000"/>
-                                    <a:gd name="connsiteX1" fmla="*/ 27406 w 31322"/>
-                                    <a:gd name="connsiteY1" fmla="*/ 38279 h 127000"/>
-                                    <a:gd name="connsiteX2" fmla="*/ 27406 w 31322"/>
-                                    <a:gd name="connsiteY2" fmla="*/ 127000 h 127000"/>
-                                    <a:gd name="connsiteX3" fmla="*/ 3915 w 31322"/>
-                                    <a:gd name="connsiteY3" fmla="*/ 127000 h 127000"/>
-                                    <a:gd name="connsiteX4" fmla="*/ 15661 w 31322"/>
-                                    <a:gd name="connsiteY4" fmla="*/ 0 h 127000"/>
-                                    <a:gd name="connsiteX5" fmla="*/ 31322 w 31322"/>
-                                    <a:gd name="connsiteY5" fmla="*/ 15661 h 127000"/>
-                                    <a:gd name="connsiteX6" fmla="*/ 15661 w 31322"/>
-                                    <a:gd name="connsiteY6" fmla="*/ 31322 h 127000"/>
-                                    <a:gd name="connsiteX7" fmla="*/ 0 w 31322"/>
-                                    <a:gd name="connsiteY7" fmla="*/ 15661 h 127000"/>
-                                    <a:gd name="connsiteX8" fmla="*/ 15661 w 31322"/>
-                                    <a:gd name="connsiteY8" fmla="*/ 0 h 127000"/>
-                                  </a:gdLst>
-                                  <a:ahLst/>
-                                  <a:cxnLst>
-                                    <a:cxn ang="0">
-                                      <a:pos x="connsiteX0" y="connsiteY0"/>
-                                    </a:cxn>
-                                    <a:cxn ang="0">
-                                      <a:pos x="connsiteX1" y="connsiteY1"/>
-                                    </a:cxn>
-                                    <a:cxn ang="0">
-                                      <a:pos x="connsiteX2" y="connsiteY2"/>
-                                    </a:cxn>
-                                    <a:cxn ang="0">
-                                      <a:pos x="connsiteX3" y="connsiteY3"/>
-                                    </a:cxn>
-                                    <a:cxn ang="0">
-                                      <a:pos x="connsiteX4" y="connsiteY4"/>
-                                    </a:cxn>
-                                    <a:cxn ang="0">
-                                      <a:pos x="connsiteX5" y="connsiteY5"/>
-                                    </a:cxn>
-                                    <a:cxn ang="0">
-                                      <a:pos x="connsiteX6" y="connsiteY6"/>
-                                    </a:cxn>
-                                    <a:cxn ang="0">
-                                      <a:pos x="connsiteX7" y="connsiteY7"/>
-                                    </a:cxn>
-                                    <a:cxn ang="0">
-                                      <a:pos x="connsiteX8" y="connsiteY8"/>
-                                    </a:cxn>
-                                  </a:cxnLst>
-                                  <a:rect l="l" t="t" r="r" b="b"/>
-                                  <a:pathLst>
-                                    <a:path w="31322" h="127000">
-                                      <a:moveTo>
-                                        <a:pt x="3915" y="38279"/>
-                                      </a:moveTo>
-                                      <a:lnTo>
-                                        <a:pt x="27406" y="38279"/>
-                                      </a:lnTo>
-                                      <a:lnTo>
-                                        <a:pt x="27406" y="127000"/>
-                                      </a:lnTo>
-                                      <a:lnTo>
-                                        <a:pt x="3915" y="127000"/>
-                                      </a:lnTo>
-                                      <a:close/>
-                                      <a:moveTo>
-                                        <a:pt x="15661" y="0"/>
-                                      </a:moveTo>
-                                      <a:cubicBezTo>
-                                        <a:pt x="24310" y="0"/>
-                                        <a:pt x="31322" y="7012"/>
-                                        <a:pt x="31322" y="15661"/>
-                                      </a:cubicBezTo>
-                                      <a:cubicBezTo>
-                                        <a:pt x="31322" y="24310"/>
-                                        <a:pt x="24310" y="31322"/>
-                                        <a:pt x="15661" y="31322"/>
-                                      </a:cubicBezTo>
-                                      <a:cubicBezTo>
-                                        <a:pt x="7012" y="31322"/>
-                                        <a:pt x="0" y="24310"/>
-                                        <a:pt x="0" y="15661"/>
-                                      </a:cubicBezTo>
-                                      <a:cubicBezTo>
-                                        <a:pt x="0" y="7012"/>
-                                        <a:pt x="7012" y="0"/>
-                                        <a:pt x="15661" y="0"/>
-                                      </a:cubicBezTo>
-                                      <a:close/>
-                                    </a:path>
-                                  </a:pathLst>
-                                </a:custGeom>
-                                <a:solidFill>
-                                  <a:schemeClr val="bg1"/>
-                                </a:solidFill>
-                                <a:ln>
-                                  <a:noFill/>
-                                </a:ln>
-                              </wps:spPr>
-                              <wps:style>
-                                <a:lnRef idx="2">
-                                  <a:schemeClr val="accent1">
-                                    <a:shade val="50000"/>
-                                  </a:schemeClr>
-                                </a:lnRef>
-                                <a:fillRef idx="1">
-                                  <a:schemeClr val="accent1"/>
-                                </a:fillRef>
-                                <a:effectRef idx="0">
-                                  <a:schemeClr val="accent1"/>
-                                </a:effectRef>
-                                <a:fontRef idx="minor">
-                                  <a:schemeClr val="lt1"/>
-                                </a:fontRef>
-                              </wps:style>
-                              <wps:bodyPr rot="0" spcFirstLastPara="0" vert="horz" wrap="square" lIns="91440" tIns="45720" rIns="91440" bIns="45720" numCol="1" spcCol="0" rtlCol="0" fromWordArt="0" anchor="ctr" anchorCtr="0" forceAA="0" compatLnSpc="1">
-                                <a:prstTxWarp prst="textNoShape">
-                                  <a:avLst/>
-                                </a:prstTxWarp>
-                                <a:noAutofit/>
-                              </wps:bodyPr>
-                            </wps:wsp>
-                          </wpg:wgp>
-                        </a:graphicData>
-                      </a:graphic>
-                    </wp:inline>
-                  </w:drawing>
-                </mc:Choice>
-                <mc:Fallback xmlns="">
-                  <w:pict>
-                    <v:group w14:anchorId="07F0168A" id="Group 19" o:spid="_x0000_s1026" alt="Tip icon" style="width:18pt;height:18pt;mso-position-horizontal-relative:char;mso-position-vertical-relative:line" coordsize="228600,228600" o:gfxdata="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">
-                      <v:oval id="Oval 118" o:spid="_x0000_s1027" style="position:absolute;width:228600;height:228600;visibility:visible;mso-wrap-style:square;v-text-anchor:top" o:gfxdata="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" fillcolor="#92278f [3204]" stroked="f" strokeweight="0">
-                        <v:stroke joinstyle="miter"/>
-                        <o:lock v:ext="edit" aspectratio="t"/>
-                      </v:oval>
-                      <v:shape id="Freeform 119" o:spid="_x0000_s1028" style="position:absolute;left:98639;top:50800;width:31322;height:127000;visibility:visible;mso-wrap-style:square;v-text-anchor:middle" coordsize="31322,127000" o:gfxdata="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" path="m3915,38279r23491,l27406,127000r-23491,l3915,38279xm15661,v8649,,15661,7012,15661,15661c31322,24310,24310,31322,15661,31322,7012,31322,,24310,,15661,,7012,7012,,15661,xe" fillcolor="white [3212]" stroked="f" strokeweight="1pt">
-                        <v:stroke joinstyle="miter"/>
-                        <v:path arrowok="t" o:connecttype="custom" o:connectlocs="3915,38279;27406,38279;27406,127000;3915,127000;15661,0;31322,15661;15661,31322;0,15661;15661,0" o:connectangles="0,0,0,0,0,0,0,0,0"/>
-                      </v:shape>
-                      <w10:anchorlock/>
-                    </v:group>
-                  </w:pict>
-                </mc:Fallback>
-              </mc:AlternateContent>
-            </w:r>
-          </w:p>
-        </w:tc>
-        <w:tc>
-          <w:tcPr>
-            <w:tcW w:w="4655" w:type="pct"/>
-            <w:shd w:val="clear" w:color="auto" w:fill="EAE5EB" w:themeFill="background2"/>
-          </w:tcPr>
-          <w:p>
-            <w:pPr>
-              <w:pStyle w:val="TipText"/>
-              <w:cnfStyle w:val="000000000000" w:firstRow="0" w:lastRow="0" w:firstColumn="0" w:lastColumn="0" w:oddVBand="0" w:evenVBand="0" w:oddHBand="0" w:evenHBand="0" w:firstRowFirstColumn="0" w:firstRowLastColumn="0" w:lastRowFirstColumn="0" w:lastRowLastColumn="0"/>
-              <w:rPr>
-                <w:rFonts w:ascii="Consolas" w:hAnsi="Consolas" w:cs="Consolas"/>
-                <w:i w:val="0"/>
-                <w:sz w:val="18"/>
-                <w:szCs w:val="18"/>
-              </w:rPr>
-            </w:pPr>
-            <w:proofErr w:type="spellStart"/>
-            <w:r>
-              <w:rPr>
-                <w:rFonts w:ascii="Consolas" w:hAnsi="Consolas" w:cs="Consolas"/>
-                <w:i w:val="0"/>
-                <w:sz w:val="18"/>
-                <w:szCs w:val="18"/>
-              </w:rPr>
-              <w:t>va</w:t>
-            </w:r>
-            <w:r>
-              <w:rPr>
-                <w:rFonts w:ascii="Consolas" w:hAnsi="Consolas" w:cs="Consolas"/>
-                <w:i w:val="0"/>
-                <w:sz w:val="18"/>
-                <w:szCs w:val="18"/>
-              </w:rPr>
-              <w:t>l</w:t>
-            </w:r>
-            <w:proofErr w:type="spellEnd"/>
-            <w:r>
-              <w:rPr>
-                <w:rFonts w:ascii="Consolas" w:hAnsi="Consolas" w:cs="Consolas"/>
-                <w:i w:val="0"/>
-                <w:sz w:val="18"/>
-                <w:szCs w:val="18"/>
-              </w:rPr>
-              <w:t xml:space="preserve"> customer2</w:t>
-            </w:r>
-            <w:r>
-              <w:rPr>
-                <w:rFonts w:ascii="Consolas" w:hAnsi="Consolas" w:cs="Consolas"/>
-                <w:i w:val="0"/>
-                <w:sz w:val="18"/>
-                <w:szCs w:val="18"/>
-              </w:rPr>
-              <w:t xml:space="preserve"> : Customer = {Id = 2</w:t>
-            </w:r>
-            <w:r>
-              <w:rPr>
-                <w:rFonts w:ascii="Consolas" w:hAnsi="Consolas" w:cs="Consolas"/>
-                <w:i w:val="0"/>
-                <w:sz w:val="18"/>
-                <w:szCs w:val="18"/>
-              </w:rPr>
-              <w:t>;</w:t>
-            </w:r>
-          </w:p>
-          <w:p>
-            <w:pPr>
-              <w:pStyle w:val="TipText"/>
-              <w:cnfStyle w:val="000000000000" w:firstRow="0" w:lastRow="0" w:firstColumn="0" w:lastColumn="0" w:oddVBand="0" w:evenVBand="0" w:oddHBand="0" w:evenHBand="0" w:firstRowFirstColumn="0" w:firstRowLastColumn="0" w:lastRowFirstColumn="0" w:lastRowLastColumn="0"/>
-              <w:rPr>
-                <w:rFonts w:ascii="Consolas" w:hAnsi="Consolas" w:cs="Consolas"/>
-                <w:i w:val="0"/>
-                <w:sz w:val="18"/>
-                <w:szCs w:val="18"/>
-              </w:rPr>
-            </w:pPr>
-            <w:r>
-              <w:rPr>
-                <w:rFonts w:ascii="Consolas" w:hAnsi="Consolas" w:cs="Consolas"/>
-                <w:i w:val="0"/>
-                <w:sz w:val="18"/>
-                <w:szCs w:val="18"/>
-              </w:rPr>
-              <w:t xml:space="preserve">                            </w:t>
-            </w:r>
-            <w:proofErr w:type="spellStart"/>
-            <w:r>
-              <w:rPr>
-                <w:rFonts w:ascii="Consolas" w:hAnsi="Consolas" w:cs="Consolas"/>
-                <w:i w:val="0"/>
-                <w:sz w:val="18"/>
-                <w:szCs w:val="18"/>
-              </w:rPr>
-              <w:t>IsVip</w:t>
-            </w:r>
-            <w:proofErr w:type="spellEnd"/>
-            <w:r>
-              <w:rPr>
-                <w:rFonts w:ascii="Consolas" w:hAnsi="Consolas" w:cs="Consolas"/>
-                <w:i w:val="0"/>
-                <w:sz w:val="18"/>
-                <w:szCs w:val="18"/>
-              </w:rPr>
-              <w:t xml:space="preserve"> = false;</w:t>
-            </w:r>
-          </w:p>
-          <w:p>
-            <w:pPr>
-              <w:pStyle w:val="TipText"/>
-              <w:cnfStyle w:val="000000000000" w:firstRow="0" w:lastRow="0" w:firstColumn="0" w:lastColumn="0" w:oddVBand="0" w:evenVBand="0" w:oddHBand="0" w:evenHBand="0" w:firstRowFirstColumn="0" w:firstRowLastColumn="0" w:lastRowFirstColumn="0" w:lastRowLastColumn="0"/>
-              <w:rPr>
-                <w:rFonts w:ascii="Consolas" w:hAnsi="Consolas" w:cs="Consolas"/>
-                <w:i w:val="0"/>
-                <w:sz w:val="18"/>
-                <w:szCs w:val="18"/>
-              </w:rPr>
-            </w:pPr>
-            <w:r>
-              <w:rPr>
-                <w:rFonts w:ascii="Consolas" w:hAnsi="Consolas" w:cs="Consolas"/>
-                <w:i w:val="0"/>
-                <w:sz w:val="18"/>
-                <w:szCs w:val="18"/>
-              </w:rPr>
-              <w:t xml:space="preserve">                            </w:t>
-            </w:r>
-            <w:r>
-              <w:rPr>
-                <w:rFonts w:ascii="Consolas" w:hAnsi="Consolas" w:cs="Consolas"/>
-                <w:i w:val="0"/>
-                <w:sz w:val="18"/>
-                <w:szCs w:val="18"/>
-              </w:rPr>
-              <w:t>Credit</w:t>
-            </w:r>
-            <w:r>
-              <w:rPr>
-                <w:rFonts w:ascii="Consolas" w:hAnsi="Consolas" w:cs="Consolas"/>
-                <w:i w:val="0"/>
-                <w:sz w:val="18"/>
-                <w:szCs w:val="18"/>
-              </w:rPr>
-              <w:t xml:space="preserve"> = </w:t>
-            </w:r>
-            <w:r>
-              <w:rPr>
-                <w:rFonts w:ascii="Consolas" w:hAnsi="Consolas" w:cs="Consolas"/>
-                <w:i w:val="0"/>
-                <w:sz w:val="18"/>
-                <w:szCs w:val="18"/>
-              </w:rPr>
-              <w:t>0</w:t>
-            </w:r>
-            <w:r>
-              <w:rPr>
-                <w:rFonts w:ascii="Consolas" w:hAnsi="Consolas" w:cs="Consolas"/>
-                <w:i w:val="0"/>
-                <w:sz w:val="18"/>
-                <w:szCs w:val="18"/>
-              </w:rPr>
-              <w:t>M</w:t>
-            </w:r>
-            <w:r>
-              <w:rPr>
-                <w:rFonts w:ascii="Consolas" w:hAnsi="Consolas" w:cs="Consolas"/>
-                <w:i w:val="0"/>
-                <w:sz w:val="18"/>
-                <w:szCs w:val="18"/>
-              </w:rPr>
-              <w:t>;}</w:t>
-            </w:r>
-          </w:p>
-        </w:tc>
-      </w:tr>
-    </w:tbl>
-    <w:p>
-      <w:pPr>
-        <w:spacing w:after="0"/>
-      </w:pPr>
-    </w:p>
-    <w:p>
-      <w:pPr>
-        <w:spacing w:after="0"/>
-      </w:pPr>
-      <w:r>
-        <w:rPr>
-          <w:b/>
-        </w:rPr>
-        <w:t>1.</w:t>
-      </w:r>
-      <w:r>
-        <w:rPr>
-          <w:b/>
-        </w:rPr>
-        <w:t>5</w:t>
-      </w:r>
-      <w:r>
-        <w:rPr>
-          <w:b/>
-        </w:rPr>
-        <w:t>.</w:t>
-      </w:r>
-      <w:r>
-        <w:t xml:space="preserve"> </w:t>
-      </w:r>
-      <w:r>
-        <w:t>Open Module1/Tests/</w:t>
-      </w:r>
-      <w:proofErr w:type="spellStart"/>
-      <w:r>
-        <w:t>Tests.fs</w:t>
-      </w:r>
-      <w:proofErr w:type="spellEnd"/>
-      <w:r>
-        <w:t>, u</w:t>
-      </w:r>
-      <w:r>
-        <w:t>ncomment</w:t>
-      </w:r>
-      <w:r>
-        <w:t xml:space="preserve"> </w:t>
-      </w:r>
-      <w:r>
-        <w:t>the test 1-1</w:t>
-      </w:r>
-      <w:r>
-        <w:t xml:space="preserve">, save all </w:t>
-      </w:r>
-      <w:r>
-        <w:t>the files, go to the Command Prompt/Terminal</w:t>
-      </w:r>
-      <w:r>
-        <w:t xml:space="preserve"> </w:t>
-      </w:r>
-      <w:r>
-        <w:t xml:space="preserve">and </w:t>
-      </w:r>
-      <w:r>
-        <w:t>run the tests by</w:t>
-      </w:r>
-      <w:r>
-        <w:t xml:space="preserve"> </w:t>
-      </w:r>
-      <w:r>
-        <w:t>executing</w:t>
-      </w:r>
-      <w:r>
-        <w:t xml:space="preserve"> </w:t>
-      </w:r>
-      <w:r>
-        <w:t>runtests.bat (Win) or</w:t>
-      </w:r>
-      <w:r>
-        <w:t xml:space="preserve"> </w:t>
-      </w:r>
-      <w:r>
-        <w:t>runtests.sh (M</w:t>
-      </w:r>
-      <w:r>
-        <w:t xml:space="preserve">ac or Linux) </w:t>
-      </w:r>
-      <w:r>
-        <w:t>located in the Module1 folder</w:t>
-      </w:r>
-      <w:r>
-        <w:t xml:space="preserve">. </w:t>
-      </w:r>
-    </w:p>
-    <w:p>
-      <w:pPr>
-        <w:spacing w:after="0"/>
-      </w:pPr>
-    </w:p>
-    <w:p>
-      <w:pPr>
-        <w:spacing w:after="0"/>
-      </w:pPr>
-    </w:p>
-    <w:p>
-      <w:pPr>
-        <w:pStyle w:val="Heading2"/>
-      </w:pPr>
-      <w:r>
-        <w:t xml:space="preserve">Step 2: </w:t>
-      </w:r>
-      <w:r>
-        <w:t xml:space="preserve">Create a </w:t>
-      </w:r>
-      <w:proofErr w:type="spellStart"/>
-      <w:r>
-        <w:t>tryPromoteToVip</w:t>
-      </w:r>
-      <w:proofErr w:type="spellEnd"/>
-      <w:r>
-        <w:t xml:space="preserve"> f</w:t>
-      </w:r>
-      <w:r>
-        <w:t>unction</w:t>
-      </w:r>
-    </w:p>
-    <w:p>
-      <w:pPr>
-        <w:spacing w:after="0"/>
-      </w:pPr>
-    </w:p>
-    <w:p>
-      <w:pPr>
-        <w:spacing w:after="0"/>
-      </w:pPr>
-      <w:r>
-        <w:rPr>
-          <w:b/>
-        </w:rPr>
-        <w:t>2.1</w:t>
-      </w:r>
-      <w:r>
-        <w:rPr>
-          <w:b/>
-        </w:rPr>
-        <w:t>.</w:t>
-      </w:r>
-      <w:r>
-        <w:t xml:space="preserve"> Open the</w:t>
-      </w:r>
-      <w:r>
-        <w:t xml:space="preserve"> file</w:t>
-      </w:r>
-      <w:r>
-        <w:t xml:space="preserve"> </w:t>
-      </w:r>
-      <w:r>
-        <w:t>Module1/Application/</w:t>
-      </w:r>
-      <w:proofErr w:type="spellStart"/>
-      <w:r>
-        <w:t>Functions.fs</w:t>
-      </w:r>
-      <w:proofErr w:type="spellEnd"/>
-      <w:r>
-        <w:t xml:space="preserve"> </w:t>
-      </w:r>
-      <w:r>
-        <w:t xml:space="preserve">and </w:t>
-      </w:r>
-      <w:r>
-        <w:t>add a fu</w:t>
-      </w:r>
-      <w:r>
-        <w:t>nctio</w:t>
-      </w:r>
-      <w:r>
-        <w:t>n called “</w:t>
-      </w:r>
-      <w:proofErr w:type="spellStart"/>
-      <w:r>
-        <w:t>tryPromoteToVip</w:t>
-      </w:r>
-      <w:proofErr w:type="spellEnd"/>
-      <w:r>
-        <w:t>” that</w:t>
-      </w:r>
-    </w:p>
-    <w:p>
-      <w:pPr>
-        <w:pStyle w:val="ListParagraph"/>
-        <w:numPr>
-          <w:ilvl w:val="0"/>
-          <w:numId w:val="18"/>
-        </w:numPr>
-        <w:spacing w:after="0"/>
-      </w:pPr>
-      <w:r>
-        <w:t>Receives</w:t>
-      </w:r>
-      <w:r>
-        <w:t xml:space="preserve"> as parameter</w:t>
-      </w:r>
-      <w:r>
-        <w:t xml:space="preserve"> the customer and his/her </w:t>
-      </w:r>
-      <w:r>
-        <w:t>purchases</w:t>
-      </w:r>
-      <w:r>
-        <w:t xml:space="preserve"> as a tuple</w:t>
-      </w:r>
-      <w:r>
-        <w:t>:</w:t>
-      </w:r>
-      <w:r>
-        <w:t xml:space="preserve"> </w:t>
-      </w:r>
-      <w:r>
-        <w:t xml:space="preserve">(customer, </w:t>
-      </w:r>
-      <w:r>
-        <w:t>purchases</w:t>
-      </w:r>
-      <w:r>
-        <w:t>)</w:t>
-      </w:r>
-    </w:p>
-    <w:p>
-      <w:pPr>
-        <w:pStyle w:val="ListParagraph"/>
-        <w:numPr>
-          <w:ilvl w:val="0"/>
-          <w:numId w:val="18"/>
-        </w:numPr>
-        <w:spacing w:after="0"/>
-      </w:pPr>
-      <w:r>
-        <w:t xml:space="preserve">Returns the customer with </w:t>
-      </w:r>
-      <w:proofErr w:type="spellStart"/>
-      <w:r>
-        <w:t>Vip</w:t>
-      </w:r>
-      <w:proofErr w:type="spellEnd"/>
-      <w:r>
-        <w:t xml:space="preserve"> = true only if the </w:t>
-      </w:r>
-      <w:r>
-        <w:t>purchases</w:t>
-      </w:r>
-      <w:r>
-        <w:t xml:space="preserve"> are </w:t>
-      </w:r>
-      <w:proofErr w:type="spellStart"/>
-      <w:r>
-        <w:t>greather</w:t>
-      </w:r>
-      <w:proofErr w:type="spellEnd"/>
-      <w:r>
-        <w:t xml:space="preserve"> than 100M</w:t>
-      </w:r>
-    </w:p>
-    <w:p>
-      <w:pPr>
-        <w:spacing w:after="0"/>
-      </w:pPr>
-    </w:p>
-    <w:bookmarkStart w:id="14" w:name="_MON_1470845213"/>
-    <w:bookmarkEnd w:id="14"/>
-    <w:p>
-      <w:r>
-        <w:object w:dxaOrig="9026" w:dyaOrig="1158">
-          <v:shape id="_x0000_i1127" type="#_x0000_t75" style="width:453.4pt;height:56.65pt" o:ole="">
-            <v:imagedata r:id="rId25" o:title=""/>
-            <w10:bordertop type="single" width="4"/>
-            <w10:borderleft type="single" width="4"/>
-            <w10:borderbottom type="single" width="4"/>
-            <w10:borderright type="single" width="4"/>
-          </v:shape>
-          <o:OLEObject Type="Embed" ProgID="Word.OpenDocumentText.12" ShapeID="_x0000_i1127" DrawAspect="Content" ObjectID="_1537605605" r:id="rId26"/>
+          <o:OLEObject Type="Embed" ProgID="Word.OpenDocumentText.12" ShapeID="_x0000_i1028" DrawAspect="Content" ObjectID="_1537854810" r:id="rId24"/>
         </w:object>
       </w:r>
     </w:p>
@@ -5322,7 +4845,7 @@
                     </wp:inline>
                   </w:drawing>
                 </mc:Choice>
-                <mc:Fallback xmlns="">
+                <mc:Fallback>
                   <w:pict>
                     <v:group w14:anchorId="5A3830DF" id="Group 19" o:spid="_x0000_s1026" alt="Tip icon" style="width:18pt;height:18pt;mso-position-horizontal-relative:char;mso-position-vertical-relative:line" coordsize="228600,228600" o:gfxdata="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">
                       <v:oval id="Oval 124" o:spid="_x0000_s1027" style="position:absolute;width:228600;height:228600;visibility:visible;mso-wrap-style:square;v-text-anchor:top" o:gfxdata="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" fillcolor="#92278f [3204]" stroked="f" strokeweight="0">
@@ -5465,10 +4988,49 @@
         <w:spacing w:after="0"/>
       </w:pPr>
       <w:r>
+        <w:t xml:space="preserve">Note that the function receives </w:t>
+      </w:r>
+      <w:r>
+        <w:t>a single</w:t>
+      </w:r>
+      <w:r>
+        <w:t xml:space="preserve"> tuple</w:t>
+      </w:r>
+      <w:r>
+        <w:t xml:space="preserve"> parameter, </w:t>
+      </w:r>
+      <w:r>
+        <w:t xml:space="preserve">as </w:t>
+      </w:r>
+      <w:r>
+        <w:t xml:space="preserve">customer and purchases are </w:t>
+      </w:r>
+      <w:r>
+        <w:t xml:space="preserve">part </w:t>
+      </w:r>
+      <w:r>
+        <w:t>the same</w:t>
+      </w:r>
+      <w:r>
+        <w:t xml:space="preserve"> tuple.</w:t>
+      </w:r>
+      <w:r>
+        <w:t xml:space="preserve"> In F# commas are used to separate elements of a tuple while spaces are used to separate parameters.</w:t>
+      </w:r>
+    </w:p>
+    <w:p>
+      <w:pPr>
+        <w:spacing w:after="0"/>
+      </w:pPr>
+    </w:p>
+    <w:p>
+      <w:pPr>
+        <w:spacing w:after="0"/>
+      </w:pPr>
+      <w:r>
         <w:rPr>
           <w:b/>
         </w:rPr>
-        <w:lastRenderedPageBreak/>
         <w:t>2.3</w:t>
       </w:r>
       <w:r>
@@ -5478,12 +5040,18 @@
         <w:t>.</w:t>
       </w:r>
       <w:r>
-        <w:t xml:space="preserve"> Open</w:t>
-      </w:r>
-      <w:r>
         <w:t xml:space="preserve"> </w:t>
       </w:r>
       <w:r>
+        <w:t>Save all the files and o</w:t>
+      </w:r>
+      <w:r>
+        <w:t>pen</w:t>
+      </w:r>
+      <w:r>
+        <w:t xml:space="preserve"> </w:t>
+      </w:r>
+      <w:r>
         <w:t>Module1/Application/</w:t>
       </w:r>
       <w:proofErr w:type="spellStart"/>
@@ -5505,8 +5073,13 @@
       <w:r>
         <w:t xml:space="preserve">a value called </w:t>
       </w:r>
-      <w:r>
-        <w:t xml:space="preserve">vipCustomer1. </w:t>
+      <w:proofErr w:type="spellStart"/>
+      <w:r>
+        <w:t>vipCustomer</w:t>
+      </w:r>
+      <w:proofErr w:type="spellEnd"/>
+      <w:r>
+        <w:t xml:space="preserve">. </w:t>
       </w:r>
       <w:r>
         <w:t>Then execute it in</w:t>
@@ -5528,7 +5101,10 @@
         <w:spacing w:after="0"/>
       </w:pPr>
       <w:r>
-        <w:t>(customer1, 101M)</w:t>
+        <w:t>(customer</w:t>
+      </w:r>
+      <w:r>
+        <w:t>, 101M)</w:t>
       </w:r>
     </w:p>
     <w:p>
@@ -5545,14 +5121,14 @@
       </w:pPr>
       <w:r>
         <w:object w:dxaOrig="9026" w:dyaOrig="714">
-          <v:shape id="_x0000_i1030" type="#_x0000_t75" style="width:453.4pt;height:34.9pt" o:ole="" o:bordertopcolor="this" o:borderleftcolor="this" o:borderbottomcolor="this" o:borderrightcolor="this">
-            <v:imagedata r:id="rId27" o:title=""/>
+          <v:shape id="_x0000_i1029" type="#_x0000_t75" style="width:453.4pt;height:34.9pt" o:ole="" o:bordertopcolor="this" o:borderleftcolor="this" o:borderbottomcolor="this" o:borderrightcolor="this">
+            <v:imagedata r:id="rId25" o:title=""/>
             <w10:bordertop type="single" width="4"/>
             <w10:borderleft type="single" width="4"/>
             <w10:borderbottom type="single" width="4"/>
             <w10:borderright type="single" width="4"/>
           </v:shape>
-          <o:OLEObject Type="Embed" ProgID="Word.OpenDocumentText.12" ShapeID="_x0000_i1030" DrawAspect="Content" ObjectID="_1537605606" r:id="rId28"/>
+          <o:OLEObject Type="Embed" ProgID="Word.OpenDocumentText.12" ShapeID="_x0000_i1029" DrawAspect="Content" ObjectID="_1537854811" r:id="rId26"/>
         </w:object>
       </w:r>
     </w:p>
@@ -5563,6 +5139,12 @@
     </w:p>
     <w:p>
       <w:r>
+        <w:br w:type="page"/>
+      </w:r>
+    </w:p>
+    <w:p>
+      <w:r>
+        <w:lastRenderedPageBreak/>
         <w:t>You should see this output:</w:t>
       </w:r>
     </w:p>
@@ -5783,7 +5365,7 @@
                     </wp:inline>
                   </w:drawing>
                 </mc:Choice>
-                <mc:Fallback xmlns="">
+                <mc:Fallback>
                   <w:pict>
                     <v:group w14:anchorId="387D16B2" id="Group 19" o:spid="_x0000_s1026" alt="Tip icon" style="width:18pt;height:18pt;mso-position-horizontal-relative:char;mso-position-vertical-relative:line" coordsize="228600,228600" o:gfxdata="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">
                       <v:oval id="Oval 127" o:spid="_x0000_s1027" style="position:absolute;width:228600;height:228600;visibility:visible;mso-wrap-style:square;v-text-anchor:top" o:gfxdata="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" fillcolor="#92278f [3204]" stroked="f" strokeweight="0">
@@ -5839,6 +5421,7 @@
               <w:t xml:space="preserve"> </w:t>
             </w:r>
             <w:proofErr w:type="spellStart"/>
+            <w:proofErr w:type="gramStart"/>
             <w:r>
               <w:rPr>
                 <w:rFonts w:ascii="Consolas" w:hAnsi="Consolas" w:cs="Consolas"/>
@@ -5856,7 +5439,17 @@
                 <w:sz w:val="18"/>
                 <w:szCs w:val="18"/>
               </w:rPr>
-              <w:t xml:space="preserve"> : Customer = {Id = 1;</w:t>
+              <w:t xml:space="preserve"> :</w:t>
+            </w:r>
+            <w:proofErr w:type="gramEnd"/>
+            <w:r>
+              <w:rPr>
+                <w:rFonts w:ascii="Consolas" w:hAnsi="Consolas" w:cs="Consolas"/>
+                <w:i w:val="0"/>
+                <w:sz w:val="18"/>
+                <w:szCs w:val="18"/>
+              </w:rPr>
+              <w:t xml:space="preserve"> Customer = {Id = 1;</w:t>
             </w:r>
           </w:p>
           <w:p>
@@ -5928,42 +5521,6 @@
         <w:spacing w:after="0"/>
       </w:pPr>
       <w:r>
-        <w:t>Now test it with customer2</w:t>
-      </w:r>
-      <w:r>
-        <w:t xml:space="preserve"> using 99M as </w:t>
-      </w:r>
-      <w:r>
-        <w:t>purchases</w:t>
-      </w:r>
-      <w:r>
-        <w:t xml:space="preserve"> in the </w:t>
-      </w:r>
-      <w:r>
-        <w:t>Module1/Application/</w:t>
-      </w:r>
-      <w:proofErr w:type="spellStart"/>
-      <w:r>
-        <w:t>Try.fsx</w:t>
-      </w:r>
-      <w:proofErr w:type="spellEnd"/>
-      <w:r>
-        <w:t xml:space="preserve"> file</w:t>
-      </w:r>
-      <w:r>
-        <w:t>.</w:t>
-      </w:r>
-    </w:p>
-    <w:p>
-      <w:pPr>
-        <w:spacing w:after="0"/>
-      </w:pPr>
-    </w:p>
-    <w:p>
-      <w:pPr>
-        <w:spacing w:after="0"/>
-      </w:pPr>
-      <w:r>
         <w:rPr>
           <w:b/>
         </w:rPr>
@@ -6192,14 +5749,468 @@
     <w:p>
       <w:r>
         <w:object w:dxaOrig="9026" w:dyaOrig="1158">
-          <v:shape id="_x0000_i1081" type="#_x0000_t75" style="width:453.4pt;height:58.5pt" o:ole="">
+          <v:shape id="_x0000_i1030" type="#_x0000_t75" style="width:453.4pt;height:58.5pt" o:ole="" o:bordertopcolor="this" o:borderleftcolor="this" o:borderbottomcolor="this" o:borderrightcolor="this">
+            <v:imagedata r:id="rId27" o:title=""/>
+            <w10:bordertop type="single" width="4"/>
+            <w10:borderleft type="single" width="4"/>
+            <w10:borderbottom type="single" width="4"/>
+            <w10:borderright type="single" width="4"/>
+          </v:shape>
+          <o:OLEObject Type="Embed" ProgID="Word.OpenDocumentText.12" ShapeID="_x0000_i1030" DrawAspect="Content" ObjectID="_1537854812" r:id="rId28"/>
+        </w:object>
+      </w:r>
+    </w:p>
+    <w:p>
+      <w:pPr>
+        <w:spacing w:after="0"/>
+      </w:pPr>
+    </w:p>
+    <w:p>
+      <w:pPr>
+        <w:spacing w:after="0"/>
+      </w:pPr>
+      <w:r>
+        <w:rPr>
+          <w:b/>
+        </w:rPr>
+        <w:t>3.2</w:t>
+      </w:r>
+      <w:r>
+        <w:rPr>
+          <w:b/>
+        </w:rPr>
+        <w:t>.</w:t>
+      </w:r>
+      <w:r>
+        <w:t xml:space="preserve"> Execute </w:t>
+      </w:r>
+      <w:proofErr w:type="spellStart"/>
+      <w:r>
+        <w:t>getPurchases</w:t>
+      </w:r>
+      <w:proofErr w:type="spellEnd"/>
+      <w:r>
+        <w:t xml:space="preserve"> in the</w:t>
+      </w:r>
+      <w:r>
+        <w:t xml:space="preserve"> F# Interactive</w:t>
+      </w:r>
+      <w:r>
+        <w:t>. You should see this output:</w:t>
+      </w:r>
+    </w:p>
+    <w:p>
+      <w:pPr>
+        <w:spacing w:after="0"/>
+      </w:pPr>
+    </w:p>
+    <w:tbl>
+      <w:tblPr>
+        <w:tblStyle w:val="TipTable"/>
+        <w:tblW w:w="5014" w:type="pct"/>
+        <w:shd w:val="clear" w:color="auto" w:fill="EAE5EB" w:themeFill="background2"/>
+        <w:tblCellMar>
+          <w:top w:w="0" w:type="dxa"/>
+        </w:tblCellMar>
+        <w:tblLook w:val="04A0" w:firstRow="1" w:lastRow="0" w:firstColumn="1" w:lastColumn="0" w:noHBand="0" w:noVBand="1"/>
+      </w:tblPr>
+      <w:tblGrid>
+        <w:gridCol w:w="648"/>
+        <w:gridCol w:w="8738"/>
+      </w:tblGrid>
+      <w:tr>
+        <w:tc>
+          <w:tcPr>
+            <w:cnfStyle w:val="001000000000" w:firstRow="0" w:lastRow="0" w:firstColumn="1" w:lastColumn="0" w:oddVBand="0" w:evenVBand="0" w:oddHBand="0" w:evenHBand="0" w:firstRowFirstColumn="0" w:firstRowLastColumn="0" w:lastRowFirstColumn="0" w:lastRowLastColumn="0"/>
+            <w:tcW w:w="345" w:type="pct"/>
+            <w:shd w:val="clear" w:color="auto" w:fill="EAE5EB" w:themeFill="background2"/>
+          </w:tcPr>
+          <w:p>
+            <w:pPr>
+              <w:pStyle w:val="Icon"/>
+            </w:pPr>
+            <w:r>
+              <w:rPr>
+                <w:noProof/>
+                <w:lang w:eastAsia="en-US"/>
+              </w:rPr>
+              <mc:AlternateContent>
+                <mc:Choice Requires="wpg">
+                  <w:drawing>
+                    <wp:inline distT="0" distB="0" distL="0" distR="0" wp14:anchorId="094F3F3D" wp14:editId="4039BDA2">
+                      <wp:extent cx="228600" cy="228600"/>
+                      <wp:effectExtent l="0" t="0" r="0" b="0"/>
+                      <wp:docPr id="20" name="Group 19" descr="Tip icon"/>
+                      <wp:cNvGraphicFramePr/>
+                      <a:graphic xmlns:a="http://schemas.openxmlformats.org/drawingml/2006/main">
+                        <a:graphicData uri="http://schemas.microsoft.com/office/word/2010/wordprocessingGroup">
+                          <wpg:wgp>
+                            <wpg:cNvGrpSpPr/>
+                            <wpg:grpSpPr>
+                              <a:xfrm>
+                                <a:off x="0" y="0"/>
+                                <a:ext cx="228600" cy="228600"/>
+                                <a:chOff x="0" y="0"/>
+                                <a:chExt cx="228600" cy="228600"/>
+                              </a:xfrm>
+                            </wpg:grpSpPr>
+                            <wps:wsp>
+                              <wps:cNvPr id="21" name="Oval 21"/>
+                              <wps:cNvSpPr>
+                                <a:spLocks noChangeAspect="1" noChangeArrowheads="1"/>
+                              </wps:cNvSpPr>
+                              <wps:spPr bwMode="auto">
+                                <a:xfrm>
+                                  <a:off x="0" y="0"/>
+                                  <a:ext cx="228600" cy="228600"/>
+                                </a:xfrm>
+                                <a:prstGeom prst="ellipse">
+                                  <a:avLst/>
+                                </a:prstGeom>
+                                <a:solidFill>
+                                  <a:schemeClr val="accent1"/>
+                                </a:solidFill>
+                                <a:ln w="0">
+                                  <a:noFill/>
+                                  <a:prstDash val="solid"/>
+                                  <a:miter lim="800000"/>
+                                  <a:headEnd/>
+                                  <a:tailEnd/>
+                                </a:ln>
+                              </wps:spPr>
+                              <wps:bodyPr rot="0" vert="horz" wrap="square" lIns="91440" tIns="45720" rIns="91440" bIns="45720" anchor="t" anchorCtr="0" upright="1">
+                                <a:noAutofit/>
+                              </wps:bodyPr>
+                            </wps:wsp>
+                            <wps:wsp>
+                              <wps:cNvPr id="22" name="Freeform 22"/>
+                              <wps:cNvSpPr/>
+                              <wps:spPr>
+                                <a:xfrm>
+                                  <a:off x="98639" y="50800"/>
+                                  <a:ext cx="31322" cy="127000"/>
+                                </a:xfrm>
+                                <a:custGeom>
+                                  <a:avLst/>
+                                  <a:gdLst>
+                                    <a:gd name="connsiteX0" fmla="*/ 3915 w 31322"/>
+                                    <a:gd name="connsiteY0" fmla="*/ 38279 h 127000"/>
+                                    <a:gd name="connsiteX1" fmla="*/ 27406 w 31322"/>
+                                    <a:gd name="connsiteY1" fmla="*/ 38279 h 127000"/>
+                                    <a:gd name="connsiteX2" fmla="*/ 27406 w 31322"/>
+                                    <a:gd name="connsiteY2" fmla="*/ 127000 h 127000"/>
+                                    <a:gd name="connsiteX3" fmla="*/ 3915 w 31322"/>
+                                    <a:gd name="connsiteY3" fmla="*/ 127000 h 127000"/>
+                                    <a:gd name="connsiteX4" fmla="*/ 15661 w 31322"/>
+                                    <a:gd name="connsiteY4" fmla="*/ 0 h 127000"/>
+                                    <a:gd name="connsiteX5" fmla="*/ 31322 w 31322"/>
+                                    <a:gd name="connsiteY5" fmla="*/ 15661 h 127000"/>
+                                    <a:gd name="connsiteX6" fmla="*/ 15661 w 31322"/>
+                                    <a:gd name="connsiteY6" fmla="*/ 31322 h 127000"/>
+                                    <a:gd name="connsiteX7" fmla="*/ 0 w 31322"/>
+                                    <a:gd name="connsiteY7" fmla="*/ 15661 h 127000"/>
+                                    <a:gd name="connsiteX8" fmla="*/ 15661 w 31322"/>
+                                    <a:gd name="connsiteY8" fmla="*/ 0 h 127000"/>
+                                  </a:gdLst>
+                                  <a:ahLst/>
+                                  <a:cxnLst>
+                                    <a:cxn ang="0">
+                                      <a:pos x="connsiteX0" y="connsiteY0"/>
+                                    </a:cxn>
+                                    <a:cxn ang="0">
+                                      <a:pos x="connsiteX1" y="connsiteY1"/>
+                                    </a:cxn>
+                                    <a:cxn ang="0">
+                                      <a:pos x="connsiteX2" y="connsiteY2"/>
+                                    </a:cxn>
+                                    <a:cxn ang="0">
+                                      <a:pos x="connsiteX3" y="connsiteY3"/>
+                                    </a:cxn>
+                                    <a:cxn ang="0">
+                                      <a:pos x="connsiteX4" y="connsiteY4"/>
+                                    </a:cxn>
+                                    <a:cxn ang="0">
+                                      <a:pos x="connsiteX5" y="connsiteY5"/>
+                                    </a:cxn>
+                                    <a:cxn ang="0">
+                                      <a:pos x="connsiteX6" y="connsiteY6"/>
+                                    </a:cxn>
+                                    <a:cxn ang="0">
+                                      <a:pos x="connsiteX7" y="connsiteY7"/>
+                                    </a:cxn>
+                                    <a:cxn ang="0">
+                                      <a:pos x="connsiteX8" y="connsiteY8"/>
+                                    </a:cxn>
+                                  </a:cxnLst>
+                                  <a:rect l="l" t="t" r="r" b="b"/>
+                                  <a:pathLst>
+                                    <a:path w="31322" h="127000">
+                                      <a:moveTo>
+                                        <a:pt x="3915" y="38279"/>
+                                      </a:moveTo>
+                                      <a:lnTo>
+                                        <a:pt x="27406" y="38279"/>
+                                      </a:lnTo>
+                                      <a:lnTo>
+                                        <a:pt x="27406" y="127000"/>
+                                      </a:lnTo>
+                                      <a:lnTo>
+                                        <a:pt x="3915" y="127000"/>
+                                      </a:lnTo>
+                                      <a:close/>
+                                      <a:moveTo>
+                                        <a:pt x="15661" y="0"/>
+                                      </a:moveTo>
+                                      <a:cubicBezTo>
+                                        <a:pt x="24310" y="0"/>
+                                        <a:pt x="31322" y="7012"/>
+                                        <a:pt x="31322" y="15661"/>
+                                      </a:cubicBezTo>
+                                      <a:cubicBezTo>
+                                        <a:pt x="31322" y="24310"/>
+                                        <a:pt x="24310" y="31322"/>
+                                        <a:pt x="15661" y="31322"/>
+                                      </a:cubicBezTo>
+                                      <a:cubicBezTo>
+                                        <a:pt x="7012" y="31322"/>
+                                        <a:pt x="0" y="24310"/>
+                                        <a:pt x="0" y="15661"/>
+                                      </a:cubicBezTo>
+                                      <a:cubicBezTo>
+                                        <a:pt x="0" y="7012"/>
+                                        <a:pt x="7012" y="0"/>
+                                        <a:pt x="15661" y="0"/>
+                                      </a:cubicBezTo>
+                                      <a:close/>
+                                    </a:path>
+                                  </a:pathLst>
+                                </a:custGeom>
+                                <a:solidFill>
+                                  <a:schemeClr val="bg1"/>
+                                </a:solidFill>
+                                <a:ln>
+                                  <a:noFill/>
+                                </a:ln>
+                              </wps:spPr>
+                              <wps:style>
+                                <a:lnRef idx="2">
+                                  <a:schemeClr val="accent1">
+                                    <a:shade val="50000"/>
+                                  </a:schemeClr>
+                                </a:lnRef>
+                                <a:fillRef idx="1">
+                                  <a:schemeClr val="accent1"/>
+                                </a:fillRef>
+                                <a:effectRef idx="0">
+                                  <a:schemeClr val="accent1"/>
+                                </a:effectRef>
+                                <a:fontRef idx="minor">
+                                  <a:schemeClr val="lt1"/>
+                                </a:fontRef>
+                              </wps:style>
+                              <wps:bodyPr rot="0" spcFirstLastPara="0" vert="horz" wrap="square" lIns="91440" tIns="45720" rIns="91440" bIns="45720" numCol="1" spcCol="0" rtlCol="0" fromWordArt="0" anchor="ctr" anchorCtr="0" forceAA="0" compatLnSpc="1">
+                                <a:prstTxWarp prst="textNoShape">
+                                  <a:avLst/>
+                                </a:prstTxWarp>
+                                <a:noAutofit/>
+                              </wps:bodyPr>
+                            </wps:wsp>
+                          </wpg:wgp>
+                        </a:graphicData>
+                      </a:graphic>
+                    </wp:inline>
+                  </w:drawing>
+                </mc:Choice>
+                <mc:Fallback>
+                  <w:pict>
+                    <v:group w14:anchorId="7A1B0265" id="Group 19" o:spid="_x0000_s1026" alt="Tip icon" style="width:18pt;height:18pt;mso-position-horizontal-relative:char;mso-position-vertical-relative:line" coordsize="228600,228600" o:gfxdata="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">
+                      <v:oval id="Oval 21" o:spid="_x0000_s1027" style="position:absolute;width:228600;height:228600;visibility:visible;mso-wrap-style:square;v-text-anchor:top" o:gfxdata="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" fillcolor="#92278f [3204]" stroked="f" strokeweight="0">
+                        <v:stroke joinstyle="miter"/>
+                        <o:lock v:ext="edit" aspectratio="t"/>
+                      </v:oval>
+                      <v:shape id="Freeform 22" o:spid="_x0000_s1028" style="position:absolute;left:98639;top:50800;width:31322;height:127000;visibility:visible;mso-wrap-style:square;v-text-anchor:middle" coordsize="31322,127000" o:gfxdata="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" path="m3915,38279r23491,l27406,127000r-23491,l3915,38279xm15661,v8649,,15661,7012,15661,15661c31322,24310,24310,31322,15661,31322,7012,31322,,24310,,15661,,7012,7012,,15661,xe" fillcolor="white [3212]" stroked="f" strokeweight="1pt">
+                        <v:stroke joinstyle="miter"/>
+                        <v:path arrowok="t" o:connecttype="custom" o:connectlocs="3915,38279;27406,38279;27406,127000;3915,127000;15661,0;31322,15661;15661,31322;0,15661;15661,0" o:connectangles="0,0,0,0,0,0,0,0,0"/>
+                      </v:shape>
+                      <w10:anchorlock/>
+                    </v:group>
+                  </w:pict>
+                </mc:Fallback>
+              </mc:AlternateContent>
+            </w:r>
+          </w:p>
+        </w:tc>
+        <w:tc>
+          <w:tcPr>
+            <w:tcW w:w="4655" w:type="pct"/>
+            <w:shd w:val="clear" w:color="auto" w:fill="EAE5EB" w:themeFill="background2"/>
+          </w:tcPr>
+          <w:p>
+            <w:pPr>
+              <w:pStyle w:val="TipText"/>
+              <w:cnfStyle w:val="000000000000" w:firstRow="0" w:lastRow="0" w:firstColumn="0" w:lastColumn="0" w:oddVBand="0" w:evenVBand="0" w:oddHBand="0" w:evenHBand="0" w:firstRowFirstColumn="0" w:firstRowLastColumn="0" w:lastRowFirstColumn="0" w:lastRowLastColumn="0"/>
+            </w:pPr>
+            <w:proofErr w:type="spellStart"/>
+            <w:r>
+              <w:rPr>
+                <w:rFonts w:ascii="Consolas" w:hAnsi="Consolas" w:cs="Consolas"/>
+                <w:i w:val="0"/>
+                <w:sz w:val="18"/>
+                <w:szCs w:val="18"/>
+              </w:rPr>
+              <w:t>val</w:t>
+            </w:r>
+            <w:proofErr w:type="spellEnd"/>
+            <w:r>
+              <w:rPr>
+                <w:rFonts w:ascii="Consolas" w:hAnsi="Consolas" w:cs="Consolas"/>
+                <w:i w:val="0"/>
+                <w:sz w:val="18"/>
+                <w:szCs w:val="18"/>
+              </w:rPr>
+              <w:t xml:space="preserve"> </w:t>
+            </w:r>
+            <w:proofErr w:type="spellStart"/>
+            <w:proofErr w:type="gramStart"/>
+            <w:r>
+              <w:rPr>
+                <w:rFonts w:ascii="Consolas" w:hAnsi="Consolas" w:cs="Consolas"/>
+                <w:i w:val="0"/>
+                <w:sz w:val="18"/>
+                <w:szCs w:val="18"/>
+              </w:rPr>
+              <w:t>getPurchases</w:t>
+            </w:r>
+            <w:proofErr w:type="spellEnd"/>
+            <w:r>
+              <w:rPr>
+                <w:rFonts w:ascii="Consolas" w:hAnsi="Consolas" w:cs="Consolas"/>
+                <w:i w:val="0"/>
+                <w:sz w:val="18"/>
+                <w:szCs w:val="18"/>
+              </w:rPr>
+              <w:t xml:space="preserve"> :</w:t>
+            </w:r>
+            <w:proofErr w:type="gramEnd"/>
+            <w:r>
+              <w:rPr>
+                <w:rFonts w:ascii="Consolas" w:hAnsi="Consolas" w:cs="Consolas"/>
+                <w:i w:val="0"/>
+                <w:sz w:val="18"/>
+                <w:szCs w:val="18"/>
+              </w:rPr>
+              <w:t xml:space="preserve"> </w:t>
+            </w:r>
+            <w:proofErr w:type="spellStart"/>
+            <w:r>
+              <w:rPr>
+                <w:rFonts w:ascii="Consolas" w:hAnsi="Consolas" w:cs="Consolas"/>
+                <w:i w:val="0"/>
+                <w:sz w:val="18"/>
+                <w:szCs w:val="18"/>
+              </w:rPr>
+              <w:t>customer:Customer</w:t>
+            </w:r>
+            <w:proofErr w:type="spellEnd"/>
+            <w:r>
+              <w:rPr>
+                <w:rFonts w:ascii="Consolas" w:hAnsi="Consolas" w:cs="Consolas"/>
+                <w:i w:val="0"/>
+                <w:sz w:val="18"/>
+                <w:szCs w:val="18"/>
+              </w:rPr>
+              <w:t xml:space="preserve"> -&gt; Customer * decimal</w:t>
+            </w:r>
+          </w:p>
+        </w:tc>
+      </w:tr>
+    </w:tbl>
+    <w:p>
+      <w:pPr>
+        <w:spacing w:after="0"/>
+        <w:rPr>
+          <w:b/>
+        </w:rPr>
+      </w:pPr>
+    </w:p>
+    <w:p>
+      <w:pPr>
+        <w:spacing w:after="0"/>
+      </w:pPr>
+      <w:r>
+        <w:rPr>
+          <w:b/>
+        </w:rPr>
+        <w:t>3.3</w:t>
+      </w:r>
+      <w:r>
+        <w:rPr>
+          <w:b/>
+        </w:rPr>
+        <w:t>.</w:t>
+      </w:r>
+      <w:r>
+        <w:t xml:space="preserve"> </w:t>
+      </w:r>
+      <w:r>
+        <w:t>Open Module1/Application/</w:t>
+      </w:r>
+      <w:proofErr w:type="spellStart"/>
+      <w:r>
+        <w:t>Try.fsx</w:t>
+      </w:r>
+      <w:proofErr w:type="spellEnd"/>
+      <w:r>
+        <w:t xml:space="preserve"> and call</w:t>
+      </w:r>
+      <w:r>
+        <w:t xml:space="preserve"> </w:t>
+      </w:r>
+      <w:proofErr w:type="spellStart"/>
+      <w:r>
+        <w:t>getPurchases</w:t>
+      </w:r>
+      <w:proofErr w:type="spellEnd"/>
+      <w:r>
+        <w:t xml:space="preserve"> </w:t>
+      </w:r>
+      <w:r>
+        <w:t>with</w:t>
+      </w:r>
+      <w:r>
+        <w:t xml:space="preserve"> the</w:t>
+      </w:r>
+      <w:r>
+        <w:t xml:space="preserve"> customer</w:t>
+      </w:r>
+      <w:r>
+        <w:t xml:space="preserve"> and execute it in the F# interactive</w:t>
+      </w:r>
+      <w:r>
+        <w:t>.</w:t>
+      </w:r>
+    </w:p>
+    <w:p>
+      <w:pPr>
+        <w:spacing w:after="0"/>
+      </w:pPr>
+    </w:p>
+    <w:bookmarkStart w:id="17" w:name="_MON_1537853696"/>
+    <w:bookmarkEnd w:id="17"/>
+    <w:p>
+      <w:pPr>
+        <w:spacing w:after="0"/>
+      </w:pPr>
+      <w:r>
+        <w:object w:dxaOrig="9026" w:dyaOrig="714">
+          <v:shape id="_x0000_i1031" type="#_x0000_t75" style="width:453.4pt;height:36pt" o:ole="" o:bordertopcolor="this" o:borderleftcolor="this" o:borderbottomcolor="this" o:borderrightcolor="this">
             <v:imagedata r:id="rId29" o:title=""/>
             <w10:bordertop type="single" width="4"/>
             <w10:borderleft type="single" width="4"/>
             <w10:borderbottom type="single" width="4"/>
             <w10:borderright type="single" width="4"/>
           </v:shape>
-          <o:OLEObject Type="Embed" ProgID="Word.OpenDocumentText.12" ShapeID="_x0000_i1081" DrawAspect="Content" ObjectID="_1537605607" r:id="rId30"/>
+          <o:OLEObject Type="Embed" ProgID="Word.OpenDocumentText.12" ShapeID="_x0000_i1031" DrawAspect="Content" ObjectID="_1537854813" r:id="rId30"/>
         </w:object>
       </w:r>
     </w:p>
@@ -6209,50 +6220,362 @@
       </w:pPr>
     </w:p>
     <w:p>
-      <w:pPr>
-        <w:spacing w:after="0"/>
-      </w:pPr>
-      <w:r>
-        <w:rPr>
-          <w:b/>
-        </w:rPr>
-        <w:t>3.2</w:t>
-      </w:r>
-      <w:r>
-        <w:rPr>
-          <w:b/>
-        </w:rPr>
-        <w:t>.</w:t>
-      </w:r>
-      <w:r>
-        <w:t xml:space="preserve"> Execute </w:t>
-      </w:r>
-      <w:proofErr w:type="spellStart"/>
-      <w:r>
-        <w:t>getPurchases</w:t>
-      </w:r>
-      <w:proofErr w:type="spellEnd"/>
-      <w:r>
-        <w:t xml:space="preserve"> in the</w:t>
-      </w:r>
-      <w:r>
-        <w:t xml:space="preserve"> F# Interactive and test it with customer1 and customer2</w:t>
-      </w:r>
-      <w:r>
-        <w:t xml:space="preserve"> in </w:t>
-      </w:r>
-      <w:r>
-        <w:t>Module1/Application/</w:t>
-      </w:r>
-      <w:proofErr w:type="spellStart"/>
-      <w:r>
-        <w:t>Try.fsx</w:t>
-      </w:r>
-      <w:proofErr w:type="spellEnd"/>
-      <w:r>
-        <w:t>.</w:t>
-      </w:r>
-    </w:p>
+      <w:r>
+        <w:t>You should see this output:</w:t>
+      </w:r>
+    </w:p>
+    <w:tbl>
+      <w:tblPr>
+        <w:tblStyle w:val="TipTable"/>
+        <w:tblW w:w="5014" w:type="pct"/>
+        <w:shd w:val="clear" w:color="auto" w:fill="EAE5EB" w:themeFill="background2"/>
+        <w:tblCellMar>
+          <w:top w:w="0" w:type="dxa"/>
+        </w:tblCellMar>
+        <w:tblLook w:val="04A0" w:firstRow="1" w:lastRow="0" w:firstColumn="1" w:lastColumn="0" w:noHBand="0" w:noVBand="1"/>
+      </w:tblPr>
+      <w:tblGrid>
+        <w:gridCol w:w="648"/>
+        <w:gridCol w:w="8738"/>
+      </w:tblGrid>
+      <w:tr>
+        <w:tc>
+          <w:tcPr>
+            <w:cnfStyle w:val="001000000000" w:firstRow="0" w:lastRow="0" w:firstColumn="1" w:lastColumn="0" w:oddVBand="0" w:evenVBand="0" w:oddHBand="0" w:evenHBand="0" w:firstRowFirstColumn="0" w:firstRowLastColumn="0" w:lastRowFirstColumn="0" w:lastRowLastColumn="0"/>
+            <w:tcW w:w="345" w:type="pct"/>
+            <w:shd w:val="clear" w:color="auto" w:fill="EAE5EB" w:themeFill="background2"/>
+          </w:tcPr>
+          <w:p>
+            <w:pPr>
+              <w:pStyle w:val="Icon"/>
+            </w:pPr>
+            <w:r>
+              <w:rPr>
+                <w:noProof/>
+                <w:lang w:eastAsia="en-US"/>
+              </w:rPr>
+              <mc:AlternateContent>
+                <mc:Choice Requires="wpg">
+                  <w:drawing>
+                    <wp:inline distT="0" distB="0" distL="0" distR="0" wp14:anchorId="5205A19A" wp14:editId="3D156072">
+                      <wp:extent cx="228600" cy="228600"/>
+                      <wp:effectExtent l="0" t="0" r="0" b="0"/>
+                      <wp:docPr id="17" name="Group 19" descr="Tip icon"/>
+                      <wp:cNvGraphicFramePr/>
+                      <a:graphic xmlns:a="http://schemas.openxmlformats.org/drawingml/2006/main">
+                        <a:graphicData uri="http://schemas.microsoft.com/office/word/2010/wordprocessingGroup">
+                          <wpg:wgp>
+                            <wpg:cNvGrpSpPr/>
+                            <wpg:grpSpPr>
+                              <a:xfrm>
+                                <a:off x="0" y="0"/>
+                                <a:ext cx="228600" cy="228600"/>
+                                <a:chOff x="0" y="0"/>
+                                <a:chExt cx="228600" cy="228600"/>
+                              </a:xfrm>
+                            </wpg:grpSpPr>
+                            <wps:wsp>
+                              <wps:cNvPr id="18" name="Oval 18"/>
+                              <wps:cNvSpPr>
+                                <a:spLocks noChangeAspect="1" noChangeArrowheads="1"/>
+                              </wps:cNvSpPr>
+                              <wps:spPr bwMode="auto">
+                                <a:xfrm>
+                                  <a:off x="0" y="0"/>
+                                  <a:ext cx="228600" cy="228600"/>
+                                </a:xfrm>
+                                <a:prstGeom prst="ellipse">
+                                  <a:avLst/>
+                                </a:prstGeom>
+                                <a:solidFill>
+                                  <a:schemeClr val="accent1"/>
+                                </a:solidFill>
+                                <a:ln w="0">
+                                  <a:noFill/>
+                                  <a:prstDash val="solid"/>
+                                  <a:miter lim="800000"/>
+                                  <a:headEnd/>
+                                  <a:tailEnd/>
+                                </a:ln>
+                              </wps:spPr>
+                              <wps:bodyPr rot="0" vert="horz" wrap="square" lIns="91440" tIns="45720" rIns="91440" bIns="45720" anchor="t" anchorCtr="0" upright="1">
+                                <a:noAutofit/>
+                              </wps:bodyPr>
+                            </wps:wsp>
+                            <wps:wsp>
+                              <wps:cNvPr id="19" name="Freeform 19"/>
+                              <wps:cNvSpPr/>
+                              <wps:spPr>
+                                <a:xfrm>
+                                  <a:off x="98639" y="50800"/>
+                                  <a:ext cx="31322" cy="127000"/>
+                                </a:xfrm>
+                                <a:custGeom>
+                                  <a:avLst/>
+                                  <a:gdLst>
+                                    <a:gd name="connsiteX0" fmla="*/ 3915 w 31322"/>
+                                    <a:gd name="connsiteY0" fmla="*/ 38279 h 127000"/>
+                                    <a:gd name="connsiteX1" fmla="*/ 27406 w 31322"/>
+                                    <a:gd name="connsiteY1" fmla="*/ 38279 h 127000"/>
+                                    <a:gd name="connsiteX2" fmla="*/ 27406 w 31322"/>
+                                    <a:gd name="connsiteY2" fmla="*/ 127000 h 127000"/>
+                                    <a:gd name="connsiteX3" fmla="*/ 3915 w 31322"/>
+                                    <a:gd name="connsiteY3" fmla="*/ 127000 h 127000"/>
+                                    <a:gd name="connsiteX4" fmla="*/ 15661 w 31322"/>
+                                    <a:gd name="connsiteY4" fmla="*/ 0 h 127000"/>
+                                    <a:gd name="connsiteX5" fmla="*/ 31322 w 31322"/>
+                                    <a:gd name="connsiteY5" fmla="*/ 15661 h 127000"/>
+                                    <a:gd name="connsiteX6" fmla="*/ 15661 w 31322"/>
+                                    <a:gd name="connsiteY6" fmla="*/ 31322 h 127000"/>
+                                    <a:gd name="connsiteX7" fmla="*/ 0 w 31322"/>
+                                    <a:gd name="connsiteY7" fmla="*/ 15661 h 127000"/>
+                                    <a:gd name="connsiteX8" fmla="*/ 15661 w 31322"/>
+                                    <a:gd name="connsiteY8" fmla="*/ 0 h 127000"/>
+                                  </a:gdLst>
+                                  <a:ahLst/>
+                                  <a:cxnLst>
+                                    <a:cxn ang="0">
+                                      <a:pos x="connsiteX0" y="connsiteY0"/>
+                                    </a:cxn>
+                                    <a:cxn ang="0">
+                                      <a:pos x="connsiteX1" y="connsiteY1"/>
+                                    </a:cxn>
+                                    <a:cxn ang="0">
+                                      <a:pos x="connsiteX2" y="connsiteY2"/>
+                                    </a:cxn>
+                                    <a:cxn ang="0">
+                                      <a:pos x="connsiteX3" y="connsiteY3"/>
+                                    </a:cxn>
+                                    <a:cxn ang="0">
+                                      <a:pos x="connsiteX4" y="connsiteY4"/>
+                                    </a:cxn>
+                                    <a:cxn ang="0">
+                                      <a:pos x="connsiteX5" y="connsiteY5"/>
+                                    </a:cxn>
+                                    <a:cxn ang="0">
+                                      <a:pos x="connsiteX6" y="connsiteY6"/>
+                                    </a:cxn>
+                                    <a:cxn ang="0">
+                                      <a:pos x="connsiteX7" y="connsiteY7"/>
+                                    </a:cxn>
+                                    <a:cxn ang="0">
+                                      <a:pos x="connsiteX8" y="connsiteY8"/>
+                                    </a:cxn>
+                                  </a:cxnLst>
+                                  <a:rect l="l" t="t" r="r" b="b"/>
+                                  <a:pathLst>
+                                    <a:path w="31322" h="127000">
+                                      <a:moveTo>
+                                        <a:pt x="3915" y="38279"/>
+                                      </a:moveTo>
+                                      <a:lnTo>
+                                        <a:pt x="27406" y="38279"/>
+                                      </a:lnTo>
+                                      <a:lnTo>
+                                        <a:pt x="27406" y="127000"/>
+                                      </a:lnTo>
+                                      <a:lnTo>
+                                        <a:pt x="3915" y="127000"/>
+                                      </a:lnTo>
+                                      <a:close/>
+                                      <a:moveTo>
+                                        <a:pt x="15661" y="0"/>
+                                      </a:moveTo>
+                                      <a:cubicBezTo>
+                                        <a:pt x="24310" y="0"/>
+                                        <a:pt x="31322" y="7012"/>
+                                        <a:pt x="31322" y="15661"/>
+                                      </a:cubicBezTo>
+                                      <a:cubicBezTo>
+                                        <a:pt x="31322" y="24310"/>
+                                        <a:pt x="24310" y="31322"/>
+                                        <a:pt x="15661" y="31322"/>
+                                      </a:cubicBezTo>
+                                      <a:cubicBezTo>
+                                        <a:pt x="7012" y="31322"/>
+                                        <a:pt x="0" y="24310"/>
+                                        <a:pt x="0" y="15661"/>
+                                      </a:cubicBezTo>
+                                      <a:cubicBezTo>
+                                        <a:pt x="0" y="7012"/>
+                                        <a:pt x="7012" y="0"/>
+                                        <a:pt x="15661" y="0"/>
+                                      </a:cubicBezTo>
+                                      <a:close/>
+                                    </a:path>
+                                  </a:pathLst>
+                                </a:custGeom>
+                                <a:solidFill>
+                                  <a:schemeClr val="bg1"/>
+                                </a:solidFill>
+                                <a:ln>
+                                  <a:noFill/>
+                                </a:ln>
+                              </wps:spPr>
+                              <wps:style>
+                                <a:lnRef idx="2">
+                                  <a:schemeClr val="accent1">
+                                    <a:shade val="50000"/>
+                                  </a:schemeClr>
+                                </a:lnRef>
+                                <a:fillRef idx="1">
+                                  <a:schemeClr val="accent1"/>
+                                </a:fillRef>
+                                <a:effectRef idx="0">
+                                  <a:schemeClr val="accent1"/>
+                                </a:effectRef>
+                                <a:fontRef idx="minor">
+                                  <a:schemeClr val="lt1"/>
+                                </a:fontRef>
+                              </wps:style>
+                              <wps:bodyPr rot="0" spcFirstLastPara="0" vert="horz" wrap="square" lIns="91440" tIns="45720" rIns="91440" bIns="45720" numCol="1" spcCol="0" rtlCol="0" fromWordArt="0" anchor="ctr" anchorCtr="0" forceAA="0" compatLnSpc="1">
+                                <a:prstTxWarp prst="textNoShape">
+                                  <a:avLst/>
+                                </a:prstTxWarp>
+                                <a:noAutofit/>
+                              </wps:bodyPr>
+                            </wps:wsp>
+                          </wpg:wgp>
+                        </a:graphicData>
+                      </a:graphic>
+                    </wp:inline>
+                  </w:drawing>
+                </mc:Choice>
+                <mc:Fallback>
+                  <w:pict>
+                    <v:group w14:anchorId="2347B833" id="Group 19" o:spid="_x0000_s1026" alt="Tip icon" style="width:18pt;height:18pt;mso-position-horizontal-relative:char;mso-position-vertical-relative:line" coordsize="228600,228600" o:gfxdata="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">
+                      <v:oval id="Oval 18" o:spid="_x0000_s1027" style="position:absolute;width:228600;height:228600;visibility:visible;mso-wrap-style:square;v-text-anchor:top" o:gfxdata="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" fillcolor="#92278f [3204]" stroked="f" strokeweight="0">
+                        <v:stroke joinstyle="miter"/>
+                        <o:lock v:ext="edit" aspectratio="t"/>
+                      </v:oval>
+                      <v:shape id="Freeform 19" o:spid="_x0000_s1028" style="position:absolute;left:98639;top:50800;width:31322;height:127000;visibility:visible;mso-wrap-style:square;v-text-anchor:middle" coordsize="31322,127000" o:gfxdata="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" path="m3915,38279r23491,l27406,127000r-23491,l3915,38279xm15661,v8649,,15661,7012,15661,15661c31322,24310,24310,31322,15661,31322,7012,31322,,24310,,15661,,7012,7012,,15661,xe" fillcolor="white [3212]" stroked="f" strokeweight="1pt">
+                        <v:stroke joinstyle="miter"/>
+                        <v:path arrowok="t" o:connecttype="custom" o:connectlocs="3915,38279;27406,38279;27406,127000;3915,127000;15661,0;31322,15661;15661,31322;0,15661;15661,0" o:connectangles="0,0,0,0,0,0,0,0,0"/>
+                      </v:shape>
+                      <w10:anchorlock/>
+                    </v:group>
+                  </w:pict>
+                </mc:Fallback>
+              </mc:AlternateContent>
+            </w:r>
+          </w:p>
+        </w:tc>
+        <w:tc>
+          <w:tcPr>
+            <w:tcW w:w="4655" w:type="pct"/>
+            <w:shd w:val="clear" w:color="auto" w:fill="EAE5EB" w:themeFill="background2"/>
+          </w:tcPr>
+          <w:p>
+            <w:pPr>
+              <w:pStyle w:val="TipText"/>
+              <w:cnfStyle w:val="000000000000" w:firstRow="0" w:lastRow="0" w:firstColumn="0" w:lastColumn="0" w:oddVBand="0" w:evenVBand="0" w:oddHBand="0" w:evenHBand="0" w:firstRowFirstColumn="0" w:firstRowLastColumn="0" w:lastRowFirstColumn="0" w:lastRowLastColumn="0"/>
+              <w:rPr>
+                <w:rFonts w:ascii="Consolas" w:hAnsi="Consolas" w:cs="Consolas"/>
+                <w:i w:val="0"/>
+                <w:sz w:val="18"/>
+                <w:szCs w:val="18"/>
+              </w:rPr>
+            </w:pPr>
+            <w:proofErr w:type="spellStart"/>
+            <w:r>
+              <w:rPr>
+                <w:rFonts w:ascii="Consolas" w:hAnsi="Consolas" w:cs="Consolas"/>
+                <w:i w:val="0"/>
+                <w:sz w:val="18"/>
+                <w:szCs w:val="18"/>
+              </w:rPr>
+              <w:t>val</w:t>
+            </w:r>
+            <w:proofErr w:type="spellEnd"/>
+            <w:r>
+              <w:rPr>
+                <w:rFonts w:ascii="Consolas" w:hAnsi="Consolas" w:cs="Consolas"/>
+                <w:i w:val="0"/>
+                <w:sz w:val="18"/>
+                <w:szCs w:val="18"/>
+              </w:rPr>
+              <w:t xml:space="preserve"> </w:t>
+            </w:r>
+            <w:proofErr w:type="gramStart"/>
+            <w:r>
+              <w:rPr>
+                <w:rFonts w:ascii="Consolas" w:hAnsi="Consolas" w:cs="Consolas"/>
+                <w:i w:val="0"/>
+                <w:sz w:val="18"/>
+                <w:szCs w:val="18"/>
+              </w:rPr>
+              <w:t>purchases :</w:t>
+            </w:r>
+            <w:proofErr w:type="gramEnd"/>
+            <w:r>
+              <w:rPr>
+                <w:rFonts w:ascii="Consolas" w:hAnsi="Consolas" w:cs="Consolas"/>
+                <w:i w:val="0"/>
+                <w:sz w:val="18"/>
+                <w:szCs w:val="18"/>
+              </w:rPr>
+              <w:t xml:space="preserve"> Customer * decimal = ({Id = 1;</w:t>
+            </w:r>
+          </w:p>
+          <w:p>
+            <w:pPr>
+              <w:pStyle w:val="TipText"/>
+              <w:cnfStyle w:val="000000000000" w:firstRow="0" w:lastRow="0" w:firstColumn="0" w:lastColumn="0" w:oddVBand="0" w:evenVBand="0" w:oddHBand="0" w:evenHBand="0" w:firstRowFirstColumn="0" w:firstRowLastColumn="0" w:lastRowFirstColumn="0" w:lastRowLastColumn="0"/>
+              <w:rPr>
+                <w:rFonts w:ascii="Consolas" w:hAnsi="Consolas" w:cs="Consolas"/>
+                <w:i w:val="0"/>
+                <w:sz w:val="18"/>
+                <w:szCs w:val="18"/>
+              </w:rPr>
+            </w:pPr>
+            <w:r>
+              <w:rPr>
+                <w:rFonts w:ascii="Consolas" w:hAnsi="Consolas" w:cs="Consolas"/>
+                <w:i w:val="0"/>
+                <w:sz w:val="18"/>
+                <w:szCs w:val="18"/>
+              </w:rPr>
+              <w:t xml:space="preserve">                                       </w:t>
+            </w:r>
+            <w:proofErr w:type="spellStart"/>
+            <w:r>
+              <w:rPr>
+                <w:rFonts w:ascii="Consolas" w:hAnsi="Consolas" w:cs="Consolas"/>
+                <w:i w:val="0"/>
+                <w:sz w:val="18"/>
+                <w:szCs w:val="18"/>
+              </w:rPr>
+              <w:t>IsVip</w:t>
+            </w:r>
+            <w:proofErr w:type="spellEnd"/>
+            <w:r>
+              <w:rPr>
+                <w:rFonts w:ascii="Consolas" w:hAnsi="Consolas" w:cs="Consolas"/>
+                <w:i w:val="0"/>
+                <w:sz w:val="18"/>
+                <w:szCs w:val="18"/>
+              </w:rPr>
+              <w:t xml:space="preserve"> = false;</w:t>
+            </w:r>
+          </w:p>
+          <w:p>
+            <w:pPr>
+              <w:pStyle w:val="TipText"/>
+              <w:cnfStyle w:val="000000000000" w:firstRow="0" w:lastRow="0" w:firstColumn="0" w:lastColumn="0" w:oddVBand="0" w:evenVBand="0" w:oddHBand="0" w:evenHBand="0" w:firstRowFirstColumn="0" w:firstRowLastColumn="0" w:lastRowFirstColumn="0" w:lastRowLastColumn="0"/>
+            </w:pPr>
+            <w:r>
+              <w:rPr>
+                <w:rFonts w:ascii="Consolas" w:hAnsi="Consolas" w:cs="Consolas"/>
+                <w:i w:val="0"/>
+                <w:sz w:val="18"/>
+                <w:szCs w:val="18"/>
+              </w:rPr>
+              <w:t xml:space="preserve">                                       Credit = 10M;}, 80M)</w:t>
+            </w:r>
+          </w:p>
+        </w:tc>
+      </w:tr>
+    </w:tbl>
     <w:p>
       <w:pPr>
         <w:spacing w:after="0"/>
@@ -6304,7 +6627,7 @@
           <w:szCs w:val="36"/>
         </w:rPr>
       </w:pPr>
-      <w:bookmarkStart w:id="17" w:name="_Toc439596085"/>
+      <w:bookmarkStart w:id="18" w:name="_Toc439596085"/>
       <w:r>
         <w:br w:type="page"/>
       </w:r>
@@ -6320,7 +6643,7 @@
       <w:r>
         <w:t xml:space="preserve"> 2</w:t>
       </w:r>
-      <w:bookmarkEnd w:id="17"/>
+      <w:bookmarkEnd w:id="18"/>
     </w:p>
     <w:p>
       <w:pPr>
@@ -6418,9 +6741,9 @@
               </wp:anchor>
             </w:drawing>
           </mc:Choice>
-          <mc:Fallback xmlns="">
+          <mc:Fallback>
             <w:pict>
-              <v:shape w14:anchorId="79DEB8A8" id="_x0000_s1036" type="#_x0000_t202" style="position:absolute;left:0;text-align:left;margin-left:267.9pt;margin-top:3.1pt;width:319.1pt;height:22.85pt;z-index:251664384;visibility:visible;mso-wrap-style:square;mso-width-percent:0;mso-height-percent:0;mso-wrap-distance-left:9pt;mso-wrap-distance-top:3.6pt;mso-wrap-distance-right:9pt;mso-wrap-distance-bottom:3.6pt;mso-position-horizontal:right;mso-position-horizontal-relative:margin;mso-position-vertical:absolute;mso-position-vertical-relative:text;mso-width-percent:0;mso-height-percent:0;mso-width-relative:margin;mso-height-relative:margin;v-text-anchor:top" o:gfxdata="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">
+              <v:shape w14:anchorId="79DEB8A8" id="_x0000_s1036" type="#_x0000_t202" style="position:absolute;left:0;text-align:left;margin-left:267.9pt;margin-top:3.1pt;width:319.1pt;height:22.85pt;z-index:251664384;visibility:visible;mso-wrap-style:square;mso-width-percent:0;mso-height-percent:0;mso-wrap-distance-left:9pt;mso-wrap-distance-top:3.6pt;mso-wrap-distance-right:9pt;mso-wrap-distance-bottom:3.6pt;mso-position-horizontal:right;mso-position-horizontal-relative:margin;mso-position-vertical:absolute;mso-position-vertical-relative:text;mso-width-percent:0;mso-height-percent:0;mso-width-relative:margin;mso-height-relative:margin;v-text-anchor:top" o:gfxdata="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">
                 <v:textbox>
                   <w:txbxContent>
                     <w:p>
@@ -6562,13 +6885,7 @@
         <w:spacing w:after="0"/>
       </w:pPr>
       <w:r>
-        <w:t>Receives the condition</w:t>
-      </w:r>
-      <w:r>
-        <w:t xml:space="preserve"> (function)</w:t>
-      </w:r>
-      <w:r>
-        <w:t xml:space="preserve"> to evaluate as first parameter</w:t>
+        <w:t>Receives the condition (function) to evaluate as first parameter</w:t>
       </w:r>
     </w:p>
     <w:p>
@@ -6628,19 +6945,19 @@
         <w:spacing w:after="0"/>
       </w:pPr>
     </w:p>
-    <w:bookmarkStart w:id="18" w:name="_MON_1470923929"/>
-    <w:bookmarkEnd w:id="18"/>
+    <w:bookmarkStart w:id="19" w:name="_MON_1470923929"/>
+    <w:bookmarkEnd w:id="19"/>
     <w:p>
       <w:r>
         <w:object w:dxaOrig="9026" w:dyaOrig="1158">
-          <v:shape id="_x0000_i1055" type="#_x0000_t75" style="width:453.4pt;height:58.5pt" o:ole="">
+          <v:shape id="_x0000_i1032" type="#_x0000_t75" style="width:453.4pt;height:58.5pt" o:ole="" o:bordertopcolor="this" o:borderleftcolor="this" o:borderbottomcolor="this" o:borderrightcolor="this">
             <v:imagedata r:id="rId31" o:title=""/>
             <w10:bordertop type="single" width="4"/>
             <w10:borderleft type="single" width="4"/>
             <w10:borderbottom type="single" width="4"/>
             <w10:borderright type="single" width="4"/>
           </v:shape>
-          <o:OLEObject Type="Embed" ProgID="Word.OpenDocumentText.12" ShapeID="_x0000_i1055" DrawAspect="Content" ObjectID="_1537605608" r:id="rId32"/>
+          <o:OLEObject Type="Embed" ProgID="Word.OpenDocumentText.12" ShapeID="_x0000_i1032" DrawAspect="Content" ObjectID="_1537854814" r:id="rId32"/>
         </w:object>
       </w:r>
     </w:p>
@@ -6704,7 +7021,7 @@
         <w:t>g</w:t>
       </w:r>
       <w:r>
-        <w:t xml:space="preserve"> customer1 and</w:t>
+        <w:t xml:space="preserve"> customer and</w:t>
       </w:r>
       <w:r>
         <w:t xml:space="preserve"> a lambda </w:t>
@@ -6718,22 +7035,22 @@
         <w:spacing w:after="0"/>
       </w:pPr>
     </w:p>
-    <w:bookmarkStart w:id="19" w:name="_MON_1513746891"/>
-    <w:bookmarkEnd w:id="19"/>
+    <w:bookmarkStart w:id="20" w:name="_MON_1513746891"/>
+    <w:bookmarkEnd w:id="20"/>
     <w:p>
       <w:pPr>
         <w:spacing w:after="0"/>
       </w:pPr>
       <w:r>
         <w:object w:dxaOrig="9026" w:dyaOrig="544">
-          <v:shape id="_x0000_i1034" type="#_x0000_t75" style="width:453.4pt;height:28.15pt" o:ole="" o:bordertopcolor="this" o:borderleftcolor="this" o:borderbottomcolor="this" o:borderrightcolor="this">
+          <v:shape id="_x0000_i1033" type="#_x0000_t75" style="width:453.4pt;height:28.15pt" o:ole="" o:bordertopcolor="this" o:borderleftcolor="this" o:borderbottomcolor="this" o:borderrightcolor="this">
             <v:imagedata r:id="rId33" o:title=""/>
             <w10:bordertop type="single" width="4"/>
             <w10:borderleft type="single" width="4"/>
             <w10:borderbottom type="single" width="4"/>
             <w10:borderright type="single" width="4"/>
           </v:shape>
-          <o:OLEObject Type="Embed" ProgID="Word.OpenDocumentText.12" ShapeID="_x0000_i1034" DrawAspect="Content" ObjectID="_1537605609" r:id="rId34"/>
+          <o:OLEObject Type="Embed" ProgID="Word.OpenDocumentText.12" ShapeID="_x0000_i1033" DrawAspect="Content" ObjectID="_1537854815" r:id="rId34"/>
         </w:object>
       </w:r>
     </w:p>
@@ -6907,19 +7224,19 @@
         <w:spacing w:after="0"/>
       </w:pPr>
     </w:p>
-    <w:bookmarkStart w:id="20" w:name="_MON_1470986481"/>
-    <w:bookmarkEnd w:id="20"/>
+    <w:bookmarkStart w:id="21" w:name="_MON_1470986481"/>
+    <w:bookmarkEnd w:id="21"/>
     <w:p>
       <w:r>
         <w:object w:dxaOrig="9026" w:dyaOrig="543">
-          <v:shape id="_x0000_i1039" type="#_x0000_t75" style="width:453.4pt;height:28.5pt" o:ole="" o:bordertopcolor="this" o:borderleftcolor="this" o:borderbottomcolor="this" o:borderrightcolor="this">
+          <v:shape id="_x0000_i1034" type="#_x0000_t75" style="width:453.4pt;height:28.5pt" o:ole="" o:bordertopcolor="this" o:borderleftcolor="this" o:borderbottomcolor="this" o:borderrightcolor="this">
             <v:imagedata r:id="rId35" o:title=""/>
             <w10:bordertop type="single" width="4"/>
             <w10:borderleft type="single" width="4"/>
             <w10:borderbottom type="single" width="4"/>
             <w10:borderright type="single" width="4"/>
           </v:shape>
-          <o:OLEObject Type="Embed" ProgID="Word.OpenDocumentText.12" ShapeID="_x0000_i1039" DrawAspect="Content" ObjectID="_1537605610" r:id="rId36"/>
+          <o:OLEObject Type="Embed" ProgID="Word.OpenDocumentText.12" ShapeID="_x0000_i1034" DrawAspect="Content" ObjectID="_1537854816" r:id="rId36"/>
         </w:object>
       </w:r>
     </w:p>
@@ -7218,19 +7535,19 @@
         <w:spacing w:after="0"/>
       </w:pPr>
     </w:p>
-    <w:bookmarkStart w:id="21" w:name="_MON_1470987108"/>
-    <w:bookmarkEnd w:id="21"/>
+    <w:bookmarkStart w:id="22" w:name="_MON_1470987108"/>
+    <w:bookmarkEnd w:id="22"/>
     <w:p>
       <w:r>
         <w:object w:dxaOrig="9026" w:dyaOrig="1603">
-          <v:shape id="_x0000_i1101" type="#_x0000_t75" style="width:453.4pt;height:80.25pt" o:ole="">
+          <v:shape id="_x0000_i1035" type="#_x0000_t75" style="width:453.4pt;height:80.25pt" o:ole="" o:bordertopcolor="this" o:borderleftcolor="this" o:borderbottomcolor="this" o:borderrightcolor="this">
             <v:imagedata r:id="rId37" o:title=""/>
             <w10:bordertop type="single" width="4"/>
             <w10:borderleft type="single" width="4"/>
             <w10:borderbottom type="single" width="4"/>
             <w10:borderright type="single" width="4"/>
           </v:shape>
-          <o:OLEObject Type="Embed" ProgID="Word.OpenDocumentText.12" ShapeID="_x0000_i1101" DrawAspect="Content" ObjectID="_1537605611" r:id="rId38"/>
+          <o:OLEObject Type="Embed" ProgID="Word.OpenDocumentText.12" ShapeID="_x0000_i1035" DrawAspect="Content" ObjectID="_1537854817" r:id="rId38"/>
         </w:object>
       </w:r>
     </w:p>
@@ -7272,22 +7589,22 @@
         <w:spacing w:after="0"/>
       </w:pPr>
     </w:p>
-    <w:bookmarkStart w:id="22" w:name="_MON_1470987266"/>
-    <w:bookmarkEnd w:id="22"/>
+    <w:bookmarkStart w:id="23" w:name="_MON_1470987266"/>
+    <w:bookmarkEnd w:id="23"/>
     <w:p>
       <w:pPr>
         <w:spacing w:after="0"/>
       </w:pPr>
       <w:r>
         <w:object w:dxaOrig="9360" w:dyaOrig="1557">
-          <v:shape id="_x0000_i1104" type="#_x0000_t75" style="width:454.5pt;height:79.5pt" o:ole="">
+          <v:shape id="_x0000_i1036" type="#_x0000_t75" style="width:454.5pt;height:79.5pt" o:ole="" o:bordertopcolor="this" o:borderleftcolor="this" o:borderbottomcolor="this" o:borderrightcolor="this">
             <v:imagedata r:id="rId39" o:title=""/>
             <w10:bordertop type="single" width="4"/>
             <w10:borderleft type="single" width="4"/>
             <w10:borderbottom type="single" width="4"/>
             <w10:borderright type="single" width="4"/>
           </v:shape>
-          <o:OLEObject Type="Embed" ProgID="Word.OpenDocumentText.12" ShapeID="_x0000_i1104" DrawAspect="Content" ObjectID="_1537605612" r:id="rId40"/>
+          <o:OLEObject Type="Embed" ProgID="Word.OpenDocumentText.12" ShapeID="_x0000_i1036" DrawAspect="Content" ObjectID="_1537854818" r:id="rId40"/>
         </w:object>
       </w:r>
     </w:p>
@@ -7336,7 +7653,7 @@
         <w:t xml:space="preserve"> the F# Interactive and test it again</w:t>
       </w:r>
       <w:r>
-        <w:t xml:space="preserve"> with customer1 and customer2</w:t>
+        <w:t xml:space="preserve"> with the customer</w:t>
       </w:r>
       <w:r>
         <w:t>.</w:t>
@@ -7380,22 +7697,22 @@
         <w:spacing w:after="0"/>
       </w:pPr>
     </w:p>
-    <w:bookmarkStart w:id="23" w:name="_MON_1470987428"/>
-    <w:bookmarkEnd w:id="23"/>
+    <w:bookmarkStart w:id="24" w:name="_MON_1470987428"/>
+    <w:bookmarkEnd w:id="24"/>
     <w:p>
       <w:pPr>
         <w:spacing w:after="0"/>
       </w:pPr>
       <w:r>
         <w:object w:dxaOrig="9026" w:dyaOrig="544">
-          <v:shape id="_x0000_i1107" type="#_x0000_t75" style="width:453.4pt;height:28.5pt" o:ole="">
+          <v:shape id="_x0000_i1037" type="#_x0000_t75" style="width:453.4pt;height:28.5pt" o:ole="" o:bordertopcolor="this" o:borderleftcolor="this" o:borderbottomcolor="this" o:borderrightcolor="this">
             <v:imagedata r:id="rId41" o:title=""/>
             <w10:bordertop type="single" width="4"/>
             <w10:borderleft type="single" width="4"/>
             <w10:borderbottom type="single" width="4"/>
             <w10:borderright type="single" width="4"/>
           </v:shape>
-          <o:OLEObject Type="Embed" ProgID="Word.OpenDocumentText.12" ShapeID="_x0000_i1107" DrawAspect="Content" ObjectID="_1537605613" r:id="rId42"/>
+          <o:OLEObject Type="Embed" ProgID="Word.OpenDocumentText.12" ShapeID="_x0000_i1037" DrawAspect="Content" ObjectID="_1537854819" r:id="rId42"/>
         </w:object>
       </w:r>
     </w:p>
@@ -7447,8 +7764,8 @@
       <w:pPr>
         <w:pStyle w:val="Heading1"/>
       </w:pPr>
-      <w:bookmarkStart w:id="24" w:name="_Toc397286534"/>
-      <w:bookmarkStart w:id="25" w:name="_Toc439596086"/>
+      <w:bookmarkStart w:id="25" w:name="_Toc397286534"/>
+      <w:bookmarkStart w:id="26" w:name="_Toc439596086"/>
       <w:r>
         <w:lastRenderedPageBreak/>
         <w:t>Module</w:t>
@@ -7456,8 +7773,8 @@
       <w:r>
         <w:t xml:space="preserve"> 3</w:t>
       </w:r>
-      <w:bookmarkEnd w:id="24"/>
       <w:bookmarkEnd w:id="25"/>
+      <w:bookmarkEnd w:id="26"/>
     </w:p>
     <w:p>
       <w:pPr>
@@ -7560,9 +7877,9 @@
               </wp:anchor>
             </w:drawing>
           </mc:Choice>
-          <mc:Fallback xmlns="">
+          <mc:Fallback>
             <w:pict>
-              <v:shape w14:anchorId="5E5FC28A" id="_x0000_s1037" type="#_x0000_t202" style="position:absolute;left:0;text-align:left;margin-left:267.9pt;margin-top:.55pt;width:319.1pt;height:22.85pt;z-index:251666432;visibility:visible;mso-wrap-style:square;mso-width-percent:0;mso-height-percent:0;mso-wrap-distance-left:9pt;mso-wrap-distance-top:3.6pt;mso-wrap-distance-right:9pt;mso-wrap-distance-bottom:3.6pt;mso-position-horizontal:right;mso-position-horizontal-relative:margin;mso-position-vertical:absolute;mso-position-vertical-relative:text;mso-width-percent:0;mso-height-percent:0;mso-width-relative:margin;mso-height-relative:margin;v-text-anchor:top" o:gfxdata="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">
+              <v:shape w14:anchorId="5E5FC28A" id="_x0000_s1037" type="#_x0000_t202" style="position:absolute;left:0;text-align:left;margin-left:267.9pt;margin-top:.55pt;width:319.1pt;height:22.85pt;z-index:251666432;visibility:visible;mso-wrap-style:square;mso-width-percent:0;mso-height-percent:0;mso-wrap-distance-left:9pt;mso-wrap-distance-top:3.6pt;mso-wrap-distance-right:9pt;mso-wrap-distance-bottom:3.6pt;mso-position-horizontal:right;mso-position-horizontal-relative:margin;mso-position-vertical:absolute;mso-position-vertical-relative:text;mso-width-percent:0;mso-height-percent:0;mso-width-relative:margin;mso-height-relative:margin;v-text-anchor:top" o:gfxdata="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">
                 <v:textbox>
                   <w:txbxContent>
                     <w:p>
@@ -7983,19 +8300,19 @@
         <w:ind w:left="765"/>
       </w:pPr>
     </w:p>
-    <w:bookmarkStart w:id="26" w:name="_MON_1472401802"/>
-    <w:bookmarkEnd w:id="26"/>
+    <w:bookmarkStart w:id="27" w:name="_MON_1472401802"/>
+    <w:bookmarkEnd w:id="27"/>
     <w:p>
       <w:r>
         <w:object w:dxaOrig="9026" w:dyaOrig="5876">
-          <v:shape id="_x0000_i1084" type="#_x0000_t75" style="width:453.4pt;height:291pt" o:ole="">
+          <v:shape id="_x0000_i1038" type="#_x0000_t75" style="width:453.4pt;height:291pt" o:ole="" o:bordertopcolor="this" o:borderleftcolor="this" o:borderbottomcolor="this" o:borderrightcolor="this">
             <v:imagedata r:id="rId43" o:title=""/>
             <w10:bordertop type="single" width="4"/>
             <w10:borderleft type="single" width="4"/>
             <w10:borderbottom type="single" width="4"/>
             <w10:borderright type="single" width="4"/>
           </v:shape>
-          <o:OLEObject Type="Embed" ProgID="Word.OpenDocumentText.12" ShapeID="_x0000_i1084" DrawAspect="Content" ObjectID="_1537605614" r:id="rId44"/>
+          <o:OLEObject Type="Embed" ProgID="Word.OpenDocumentText.12" ShapeID="_x0000_i1038" DrawAspect="Content" ObjectID="_1537854820" r:id="rId44"/>
         </w:object>
       </w:r>
     </w:p>
@@ -8127,19 +8444,19 @@
         <w:spacing w:after="0"/>
       </w:pPr>
     </w:p>
-    <w:bookmarkStart w:id="27" w:name="_MON_1472403573"/>
-    <w:bookmarkEnd w:id="27"/>
+    <w:bookmarkStart w:id="28" w:name="_MON_1472403573"/>
+    <w:bookmarkEnd w:id="28"/>
     <w:p>
       <w:r>
         <w:object w:dxaOrig="9026" w:dyaOrig="1158">
-          <v:shape id="_x0000_i1087" type="#_x0000_t75" style="width:453.4pt;height:58.5pt" o:ole="">
+          <v:shape id="_x0000_i1039" type="#_x0000_t75" style="width:453.4pt;height:58.5pt" o:ole="" o:bordertopcolor="this" o:borderleftcolor="this" o:borderbottomcolor="this" o:borderrightcolor="this">
             <v:imagedata r:id="rId45" o:title=""/>
             <w10:bordertop type="single" width="4"/>
             <w10:borderleft type="single" width="4"/>
             <w10:borderbottom type="single" width="4"/>
             <w10:borderright type="single" width="4"/>
           </v:shape>
-          <o:OLEObject Type="Embed" ProgID="Word.OpenDocumentText.12" ShapeID="_x0000_i1087" DrawAspect="Content" ObjectID="_1537605615" r:id="rId46"/>
+          <o:OLEObject Type="Embed" ProgID="Word.OpenDocumentText.12" ShapeID="_x0000_i1039" DrawAspect="Content" ObjectID="_1537854821" r:id="rId46"/>
         </w:object>
       </w:r>
     </w:p>
@@ -8327,19 +8644,19 @@
         <w:spacing w:after="0"/>
       </w:pPr>
     </w:p>
-    <w:bookmarkStart w:id="28" w:name="_MON_1471024033"/>
-    <w:bookmarkEnd w:id="28"/>
+    <w:bookmarkStart w:id="29" w:name="_MON_1471024033"/>
+    <w:bookmarkEnd w:id="29"/>
     <w:p>
       <w:r>
         <w:object w:dxaOrig="9026" w:dyaOrig="1285">
-          <v:shape id="_x0000_i1045" type="#_x0000_t75" style="width:453.4pt;height:64.15pt" o:ole="" o:bordertopcolor="this" o:borderleftcolor="this" o:borderbottomcolor="this" o:borderrightcolor="this">
+          <v:shape id="_x0000_i1040" type="#_x0000_t75" style="width:453.4pt;height:64.15pt" o:ole="" o:bordertopcolor="this" o:borderleftcolor="this" o:borderbottomcolor="this" o:borderrightcolor="this">
             <v:imagedata r:id="rId47" o:title=""/>
             <w10:bordertop type="single" width="4"/>
             <w10:borderleft type="single" width="4"/>
             <w10:borderbottom type="single" width="4"/>
             <w10:borderright type="single" width="4"/>
           </v:shape>
-          <o:OLEObject Type="Embed" ProgID="Word.OpenDocumentText.12" ShapeID="_x0000_i1045" DrawAspect="Content" ObjectID="_1537605616" r:id="rId48"/>
+          <o:OLEObject Type="Embed" ProgID="Word.OpenDocumentText.12" ShapeID="_x0000_i1040" DrawAspect="Content" ObjectID="_1537854822" r:id="rId48"/>
         </w:object>
       </w:r>
     </w:p>
@@ -8484,19 +8801,19 @@
         <w:spacing w:after="0"/>
       </w:pPr>
     </w:p>
-    <w:bookmarkStart w:id="29" w:name="_MON_1471025395"/>
-    <w:bookmarkEnd w:id="29"/>
+    <w:bookmarkStart w:id="30" w:name="_MON_1471025395"/>
+    <w:bookmarkEnd w:id="30"/>
     <w:p>
       <w:r>
         <w:object w:dxaOrig="9026" w:dyaOrig="1495">
-          <v:shape id="_x0000_i1046" type="#_x0000_t75" style="width:453.4pt;height:1in" o:ole="" o:bordertopcolor="this" o:borderleftcolor="this" o:borderbottomcolor="this" o:borderrightcolor="this">
+          <v:shape id="_x0000_i1041" type="#_x0000_t75" style="width:453.4pt;height:1in" o:ole="" o:bordertopcolor="this" o:borderleftcolor="this" o:borderbottomcolor="this" o:borderrightcolor="this">
             <v:imagedata r:id="rId49" o:title=""/>
             <w10:bordertop type="single" width="4"/>
             <w10:borderleft type="single" width="4"/>
             <w10:borderbottom type="single" width="4"/>
             <w10:borderright type="single" width="4"/>
           </v:shape>
-          <o:OLEObject Type="Embed" ProgID="Word.OpenDocumentText.12" ShapeID="_x0000_i1046" DrawAspect="Content" ObjectID="_1537605617" r:id="rId50"/>
+          <o:OLEObject Type="Embed" ProgID="Word.OpenDocumentText.12" ShapeID="_x0000_i1041" DrawAspect="Content" ObjectID="_1537854823" r:id="rId50"/>
         </w:object>
       </w:r>
     </w:p>
@@ -8549,8 +8866,8 @@
       <w:pPr>
         <w:pStyle w:val="Heading1"/>
       </w:pPr>
-      <w:bookmarkStart w:id="30" w:name="_Toc397286538"/>
-      <w:bookmarkStart w:id="31" w:name="_Toc439596087"/>
+      <w:bookmarkStart w:id="31" w:name="_Toc397286538"/>
+      <w:bookmarkStart w:id="32" w:name="_Toc439596087"/>
       <w:r>
         <w:lastRenderedPageBreak/>
         <w:t>Module</w:t>
@@ -8558,8 +8875,8 @@
       <w:r>
         <w:t xml:space="preserve"> 4</w:t>
       </w:r>
-      <w:bookmarkEnd w:id="30"/>
       <w:bookmarkEnd w:id="31"/>
+      <w:bookmarkEnd w:id="32"/>
     </w:p>
     <w:p>
       <w:pPr>
@@ -8665,9 +8982,9 @@
               </wp:anchor>
             </w:drawing>
           </mc:Choice>
-          <mc:Fallback xmlns="">
+          <mc:Fallback>
             <w:pict>
-              <v:shape w14:anchorId="0967CA42" id="_x0000_s1038" type="#_x0000_t202" style="position:absolute;left:0;text-align:left;margin-left:267.9pt;margin-top:.55pt;width:319.1pt;height:22.85pt;z-index:251668480;visibility:visible;mso-wrap-style:square;mso-width-percent:0;mso-height-percent:0;mso-wrap-distance-left:9pt;mso-wrap-distance-top:3.6pt;mso-wrap-distance-right:9pt;mso-wrap-distance-bottom:3.6pt;mso-position-horizontal:right;mso-position-horizontal-relative:margin;mso-position-vertical:absolute;mso-position-vertical-relative:text;mso-width-percent:0;mso-height-percent:0;mso-width-relative:margin;mso-height-relative:margin;v-text-anchor:top" o:gfxdata="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">
+              <v:shape w14:anchorId="0967CA42" id="_x0000_s1038" type="#_x0000_t202" style="position:absolute;left:0;text-align:left;margin-left:267.9pt;margin-top:.55pt;width:319.1pt;height:22.85pt;z-index:251668480;visibility:visible;mso-wrap-style:square;mso-width-percent:0;mso-height-percent:0;mso-wrap-distance-left:9pt;mso-wrap-distance-top:3.6pt;mso-wrap-distance-right:9pt;mso-wrap-distance-bottom:3.6pt;mso-position-horizontal:right;mso-position-horizontal-relative:margin;mso-position-vertical:absolute;mso-position-vertical-relative:text;mso-width-percent:0;mso-height-percent:0;mso-width-relative:margin;mso-height-relative:margin;v-text-anchor:top" o:gfxdata="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">
                 <v:textbox>
                   <w:txbxContent>
                     <w:p>
@@ -8933,23 +9250,21 @@
         <w:spacing w:after="0"/>
       </w:pPr>
     </w:p>
-    <w:bookmarkStart w:id="32" w:name="_GoBack"/>
     <w:bookmarkStart w:id="33" w:name="_MON_1472417191"/>
     <w:bookmarkEnd w:id="33"/>
     <w:p>
       <w:r>
         <w:object w:dxaOrig="9026" w:dyaOrig="3161">
-          <v:shape id="_x0000_i1131" type="#_x0000_t75" style="width:453.4pt;height:157.9pt" o:ole="">
+          <v:shape id="_x0000_i1042" type="#_x0000_t75" style="width:453.4pt;height:157.9pt" o:ole="" o:bordertopcolor="this" o:borderleftcolor="this" o:borderbottomcolor="this" o:borderrightcolor="this">
             <v:imagedata r:id="rId51" o:title=""/>
             <w10:bordertop type="single" width="4"/>
             <w10:borderleft type="single" width="4"/>
             <w10:borderbottom type="single" width="4"/>
             <w10:borderright type="single" width="4"/>
           </v:shape>
-          <o:OLEObject Type="Embed" ProgID="Word.OpenDocumentText.12" ShapeID="_x0000_i1131" DrawAspect="Content" ObjectID="_1537605618" r:id="rId52"/>
+          <o:OLEObject Type="Embed" ProgID="Word.OpenDocumentText.12" ShapeID="_x0000_i1042" DrawAspect="Content" ObjectID="_1537854824" r:id="rId52"/>
         </w:object>
       </w:r>
-      <w:bookmarkEnd w:id="32"/>
     </w:p>
     <w:p>
       <w:pPr>
@@ -9161,14 +9476,14 @@
       <w:bookmarkEnd w:id="34"/>
       <w:r>
         <w:object w:dxaOrig="9026" w:dyaOrig="1603">
-          <v:shape id="_x0000_i1120" type="#_x0000_t75" style="width:453.4pt;height:81.75pt" o:ole="">
+          <v:shape id="_x0000_i1043" type="#_x0000_t75" style="width:453.4pt;height:81.75pt" o:ole="" o:bordertopcolor="this" o:borderleftcolor="this" o:borderbottomcolor="this" o:borderrightcolor="this">
             <v:imagedata r:id="rId53" o:title=""/>
             <w10:bordertop type="single" width="4"/>
             <w10:borderleft type="single" width="4"/>
             <w10:borderbottom type="single" width="4"/>
             <w10:borderright type="single" width="4"/>
           </v:shape>
-          <o:OLEObject Type="Embed" ProgID="Word.OpenDocumentText.12" ShapeID="_x0000_i1120" DrawAspect="Content" ObjectID="_1537605619" r:id="rId54"/>
+          <o:OLEObject Type="Embed" ProgID="Word.OpenDocumentText.12" ShapeID="_x0000_i1043" DrawAspect="Content" ObjectID="_1537854825" r:id="rId54"/>
         </w:object>
       </w:r>
     </w:p>
@@ -9397,7 +9712,7 @@
       <w:rPr>
         <w:noProof/>
       </w:rPr>
-      <w:t>13</w:t>
+      <w:t>8</w:t>
     </w:r>
     <w:r>
       <w:rPr>
@@ -12297,6 +12612,7 @@
     <w:lsdException w:name="HTML Sample" w:semiHidden="1" w:unhideWhenUsed="1"/>
     <w:lsdException w:name="HTML Typewriter" w:semiHidden="1" w:unhideWhenUsed="1"/>
     <w:lsdException w:name="HTML Variable" w:semiHidden="1" w:unhideWhenUsed="1"/>
+    <w:lsdException w:name="Normal Table" w:semiHidden="1" w:unhideWhenUsed="1"/>
     <w:lsdException w:name="annotation subject" w:semiHidden="1" w:unhideWhenUsed="1"/>
     <w:lsdException w:name="No List" w:semiHidden="1" w:unhideWhenUsed="1"/>
     <w:lsdException w:name="Outline List 1" w:semiHidden="1" w:unhideWhenUsed="1"/>
@@ -12343,8 +12659,10 @@
     <w:lsdException w:name="Table Subtle 2" w:semiHidden="1" w:unhideWhenUsed="1"/>
     <w:lsdException w:name="Table Web 1" w:semiHidden="1" w:unhideWhenUsed="1"/>
     <w:lsdException w:name="Table Web 2" w:semiHidden="1" w:unhideWhenUsed="1"/>
+    <w:lsdException w:name="Table Web 3" w:semiHidden="1" w:unhideWhenUsed="1"/>
     <w:lsdException w:name="Balloon Text" w:semiHidden="1" w:unhideWhenUsed="1"/>
     <w:lsdException w:name="Table Grid" w:uiPriority="39"/>
+    <w:lsdException w:name="Table Theme" w:semiHidden="1" w:unhideWhenUsed="1"/>
     <w:lsdException w:name="Placeholder Text" w:semiHidden="1"/>
     <w:lsdException w:name="No Spacing" w:uiPriority="1" w:qFormat="1"/>
     <w:lsdException w:name="Light Shading" w:uiPriority="60"/>
@@ -14207,8 +14525,8 @@
       </dsp:nvSpPr>
       <dsp:spPr>
         <a:xfrm>
-          <a:off x="1236396" y="491451"/>
-          <a:ext cx="772280" cy="772280"/>
+          <a:off x="1236399" y="491426"/>
+          <a:ext cx="772241" cy="772241"/>
         </a:xfrm>
         <a:prstGeom prst="gear9">
           <a:avLst/>
@@ -14285,8 +14603,8 @@
       </dsp:nvSpPr>
       <dsp:spPr>
         <a:xfrm>
-          <a:off x="654725" y="174153"/>
-          <a:ext cx="664116" cy="699647"/>
+          <a:off x="654758" y="174144"/>
+          <a:ext cx="664083" cy="699611"/>
         </a:xfrm>
         <a:prstGeom prst="gear6">
           <a:avLst/>
@@ -14363,15 +14681,15 @@
       </dsp:nvSpPr>
       <dsp:spPr>
         <a:xfrm>
-          <a:off x="1222760" y="386526"/>
-          <a:ext cx="949905" cy="949905"/>
+          <a:off x="1222762" y="386507"/>
+          <a:ext cx="949857" cy="949857"/>
         </a:xfrm>
         <a:prstGeom prst="circularArrow">
           <a:avLst>
             <a:gd name="adj1" fmla="val 4878"/>
             <a:gd name="adj2" fmla="val 312630"/>
-            <a:gd name="adj3" fmla="val 2772562"/>
-            <a:gd name="adj4" fmla="val 15825358"/>
+            <a:gd name="adj3" fmla="val 2772543"/>
+            <a:gd name="adj4" fmla="val 15825395"/>
             <a:gd name="adj5" fmla="val 5691"/>
           </a:avLst>
         </a:prstGeom>
@@ -14411,8 +14729,8 @@
       </dsp:nvSpPr>
       <dsp:spPr>
         <a:xfrm rot="20120156">
-          <a:off x="487913" y="196612"/>
-          <a:ext cx="718221" cy="718221"/>
+          <a:off x="487954" y="196603"/>
+          <a:ext cx="718184" cy="718184"/>
         </a:xfrm>
         <a:prstGeom prst="leftCircularArrow">
           <a:avLst>
@@ -16091,6 +16409,7 @@
     <w:rsid w:val="00366B9B"/>
     <w:rsid w:val="00375C90"/>
     <w:rsid w:val="003D494B"/>
+    <w:rsid w:val="00420B20"/>
     <w:rsid w:val="004374C3"/>
     <w:rsid w:val="00443E19"/>
     <w:rsid w:val="00531D99"/>
@@ -16101,10 +16420,12 @@
     <w:rsid w:val="00615C05"/>
     <w:rsid w:val="00636217"/>
     <w:rsid w:val="006A333E"/>
+    <w:rsid w:val="006A3CD6"/>
     <w:rsid w:val="006D19F7"/>
     <w:rsid w:val="00770CBA"/>
     <w:rsid w:val="007748AF"/>
     <w:rsid w:val="007B2EF6"/>
+    <w:rsid w:val="0082279D"/>
     <w:rsid w:val="00851C51"/>
     <w:rsid w:val="00862B69"/>
     <w:rsid w:val="008C0841"/>
@@ -16134,7 +16455,6 @@
     <w:rsid w:val="00E213A4"/>
     <w:rsid w:val="00E60614"/>
     <w:rsid w:val="00E6110C"/>
-    <w:rsid w:val="00E831AC"/>
     <w:rsid w:val="00EA1D19"/>
     <w:rsid w:val="00F44425"/>
     <w:rsid w:val="00F620E0"/>
@@ -16285,6 +16605,7 @@
     <w:lsdException w:name="HTML Sample" w:semiHidden="1" w:unhideWhenUsed="1"/>
     <w:lsdException w:name="HTML Typewriter" w:semiHidden="1" w:unhideWhenUsed="1"/>
     <w:lsdException w:name="HTML Variable" w:semiHidden="1" w:unhideWhenUsed="1"/>
+    <w:lsdException w:name="Normal Table" w:semiHidden="1" w:unhideWhenUsed="1"/>
     <w:lsdException w:name="annotation subject" w:semiHidden="1" w:unhideWhenUsed="1"/>
     <w:lsdException w:name="No List" w:semiHidden="1" w:unhideWhenUsed="1"/>
     <w:lsdException w:name="Outline List 1" w:semiHidden="1" w:unhideWhenUsed="1"/>
@@ -16331,8 +16652,10 @@
     <w:lsdException w:name="Table Subtle 2" w:semiHidden="1" w:unhideWhenUsed="1"/>
     <w:lsdException w:name="Table Web 1" w:semiHidden="1" w:unhideWhenUsed="1"/>
     <w:lsdException w:name="Table Web 2" w:semiHidden="1" w:unhideWhenUsed="1"/>
+    <w:lsdException w:name="Table Web 3" w:semiHidden="1" w:unhideWhenUsed="1"/>
     <w:lsdException w:name="Balloon Text" w:semiHidden="1" w:unhideWhenUsed="1"/>
     <w:lsdException w:name="Table Grid" w:uiPriority="39"/>
+    <w:lsdException w:name="Table Theme" w:semiHidden="1" w:unhideWhenUsed="1"/>
     <w:lsdException w:name="Placeholder Text" w:semiHidden="1"/>
     <w:lsdException w:name="No Spacing" w:uiPriority="1" w:qFormat="1"/>
     <w:lsdException w:name="Light Shading" w:uiPriority="60"/>
@@ -16941,7 +17264,7 @@
 </file>
 
 <file path=customXml/itemProps2.xml><?xml version="1.0" encoding="utf-8"?>
-<ds:datastoreItem xmlns:ds="http://schemas.openxmlformats.org/officeDocument/2006/customXml" ds:itemID="{E4DD5D06-2333-4AC0-A757-D189D7BDE89C}">
+<ds:datastoreItem xmlns:ds="http://schemas.openxmlformats.org/officeDocument/2006/customXml" ds:itemID="{94FBAF95-BDF6-42AD-8AE7-E0F069BF42A0}">
   <ds:schemaRefs>
     <ds:schemaRef ds:uri="http://schemas.openxmlformats.org/officeDocument/2006/bibliography"/>
   </ds:schemaRefs>

</xml_diff>